<commit_message>
Corrección de errores ortográficos y gramaticales.
</commit_message>
<xml_diff>
--- a/Docs/Test Plans/US398769-FiltroTipoCombustible-TestPlan.docx
+++ b/Docs/Test Plans/US398769-FiltroTipoCombustible-TestPlan.docx
@@ -1,6 +1,6 @@
 
 <file path=word/document.xml><?xml version="1.0" encoding="utf-8"?>
-<w:document xmlns:wpc="http://schemas.microsoft.com/office/word/2010/wordprocessingCanvas" xmlns:cx="http://schemas.microsoft.com/office/drawing/2014/chartex" xmlns:cx1="http://schemas.microsoft.com/office/drawing/2015/9/8/chartex" xmlns:cx2="http://schemas.microsoft.com/office/drawing/2015/10/21/chartex" xmlns:cx3="http://schemas.microsoft.com/office/drawing/2016/5/9/chartex" xmlns:cx4="http://schemas.microsoft.com/office/drawing/2016/5/10/chartex" xmlns:cx5="http://schemas.microsoft.com/office/drawing/2016/5/11/chartex" xmlns:cx6="http://schemas.microsoft.com/office/drawing/2016/5/12/chartex" xmlns:cx7="http://schemas.microsoft.com/office/drawing/2016/5/13/chartex" xmlns:cx8="http://schemas.microsoft.com/office/drawing/2016/5/14/chartex" xmlns:mc="http://schemas.openxmlformats.org/markup-compatibility/2006" xmlns:aink="http://schemas.microsoft.com/office/drawing/2016/ink" xmlns:am3d="http://schemas.microsoft.com/office/drawing/2017/model3d" xmlns:o="urn:schemas-microsoft-com:office:office" xmlns:r="http://schemas.openxmlformats.org/officeDocument/2006/relationships" xmlns:m="http://schemas.openxmlformats.org/officeDocument/2006/math" xmlns:v="urn:schemas-microsoft-com:vml" xmlns:wp14="http://schemas.microsoft.com/office/word/2010/wordprocessingDrawing" xmlns:wp="http://schemas.openxmlformats.org/drawingml/2006/wordprocessingDrawing" xmlns:w10="urn:schemas-microsoft-com:office:word" xmlns:w="http://schemas.openxmlformats.org/wordprocessingml/2006/main" xmlns:w14="http://schemas.microsoft.com/office/word/2010/wordml" xmlns:w15="http://schemas.microsoft.com/office/word/2012/wordml" xmlns:w16cex="http://schemas.microsoft.com/office/word/2018/wordml/cex" xmlns:w16cid="http://schemas.microsoft.com/office/word/2016/wordml/cid" xmlns:w16="http://schemas.microsoft.com/office/word/2018/wordml" xmlns:w16se="http://schemas.microsoft.com/office/word/2015/wordml/symex" xmlns:wpg="http://schemas.microsoft.com/office/word/2010/wordprocessingGroup" xmlns:wpi="http://schemas.microsoft.com/office/word/2010/wordprocessingInk" xmlns:wne="http://schemas.microsoft.com/office/word/2006/wordml" xmlns:wps="http://schemas.microsoft.com/office/word/2010/wordprocessingShape" mc:Ignorable="w14 w15 w16se w16cid w16 w16cex wp14">
+<w:document xmlns:wpc="http://schemas.microsoft.com/office/word/2010/wordprocessingCanvas" xmlns:mo="http://schemas.microsoft.com/office/mac/office/2008/main" xmlns:mc="http://schemas.openxmlformats.org/markup-compatibility/2006" xmlns:mv="urn:schemas-microsoft-com:mac:vml" xmlns:o="urn:schemas-microsoft-com:office:office" xmlns:r="http://schemas.openxmlformats.org/officeDocument/2006/relationships" xmlns:m="http://schemas.openxmlformats.org/officeDocument/2006/math" xmlns:v="urn:schemas-microsoft-com:vml" xmlns:wp14="http://schemas.microsoft.com/office/word/2010/wordprocessingDrawing" xmlns:wp="http://schemas.openxmlformats.org/drawingml/2006/wordprocessingDrawing" xmlns:w10="urn:schemas-microsoft-com:office:word" xmlns:w="http://schemas.openxmlformats.org/wordprocessingml/2006/main" xmlns:w14="http://schemas.microsoft.com/office/word/2010/wordml" xmlns:w15="http://schemas.microsoft.com/office/word/2012/wordml" xmlns:wpg="http://schemas.microsoft.com/office/word/2010/wordprocessingGroup" xmlns:wpi="http://schemas.microsoft.com/office/word/2010/wordprocessingInk" xmlns:wne="http://schemas.microsoft.com/office/word/2006/wordml" xmlns:wps="http://schemas.microsoft.com/office/word/2010/wordprocessingShape" mc:Ignorable="w14 w15 wp14">
   <w:body>
     <w:p>
       <w:pPr>
@@ -27,40 +27,6 @@
           <w:lang w:val="es-ES_tradnl"/>
         </w:rPr>
         <w:t>Gasolineras – Historia de usuario “Buscar gasolineras por un tipo de combustible”</w:t>
-      </w:r>
-    </w:p>
-    <w:p>
-      <w:pPr>
-        <w:pStyle w:val="Prrafodelista"/>
-        <w:spacing w:after="0" w:line="240" w:lineRule="auto"/>
-        <w:ind w:left="0"/>
-        <w:rPr>
-          <w:lang w:val="es-ES_tradnl"/>
-        </w:rPr>
-      </w:pPr>
-    </w:p>
-    <w:p>
-      <w:pPr>
-        <w:pStyle w:val="Prrafodelista"/>
-        <w:spacing w:after="0" w:line="240" w:lineRule="auto"/>
-        <w:ind w:left="0"/>
-        <w:rPr>
-          <w:lang w:val="es-ES_tradnl"/>
-        </w:rPr>
-      </w:pPr>
-      <w:r>
-        <w:rPr>
-          <w:b/>
-          <w:bCs/>
-          <w:lang w:val="es-ES_tradnl"/>
-        </w:rPr>
-        <w:t>Redactado por:</w:t>
-      </w:r>
-      <w:r>
-        <w:rPr>
-          <w:lang w:val="es-ES_tradnl"/>
-        </w:rPr>
-        <w:t xml:space="preserve"> Jaime Eduardo Baires Escalante</w:t>
       </w:r>
     </w:p>
     <w:p>
@@ -111,23 +77,7 @@
         <w:t>Pruebas unitarias:</w:t>
       </w:r>
       <w:r>
-        <w:t xml:space="preserve"> Se utilizará la técnica de prueba de métodos, usando técnicas de caja negra para la definición de los casos de prueba de cada método. Será necesaria la utilización de </w:t>
-      </w:r>
-      <w:proofErr w:type="spellStart"/>
-      <w:r>
-        <w:t>JUnit</w:t>
-      </w:r>
-      <w:proofErr w:type="spellEnd"/>
-      <w:r>
-        <w:t xml:space="preserve"> y </w:t>
-      </w:r>
-      <w:proofErr w:type="spellStart"/>
-      <w:r>
-        <w:t>Mockito</w:t>
-      </w:r>
-      <w:proofErr w:type="spellEnd"/>
-      <w:r>
-        <w:t>.</w:t>
+        <w:t xml:space="preserve"> Se utilizará la técnica de prueba de métodos, usando técnicas de caja negra para la definición de los casos de prueba de cada método. Será necesaria la utilización de JUnit y Mockito.</w:t>
       </w:r>
     </w:p>
     <w:p>
@@ -153,23 +103,7 @@
         <w:t xml:space="preserve"> que requieran el uso de una determinada interfaz de usuario</w:t>
       </w:r>
       <w:r>
-        <w:t xml:space="preserve">, así como también el uso de otros elementos de la aplicación, como lo es el </w:t>
-      </w:r>
-      <w:proofErr w:type="spellStart"/>
-      <w:r>
-        <w:t>Presenter</w:t>
-      </w:r>
-      <w:proofErr w:type="spellEnd"/>
-      <w:r>
-        <w:t xml:space="preserve"> o el </w:t>
-      </w:r>
-      <w:proofErr w:type="spellStart"/>
-      <w:r>
-        <w:t>Model</w:t>
-      </w:r>
-      <w:proofErr w:type="spellEnd"/>
-      <w:r>
-        <w:t>.</w:t>
+        <w:t>, así como también el uso de otros elementos de la aplicación, como lo es el Presenter o el Model.</w:t>
       </w:r>
     </w:p>
     <w:p>
@@ -218,45 +152,13 @@
         <w:t xml:space="preserve"> </w:t>
       </w:r>
       <w:r>
-        <w:t xml:space="preserve">en el Sprint </w:t>
-      </w:r>
-      <w:proofErr w:type="spellStart"/>
-      <w:r>
-        <w:t>Planning</w:t>
-      </w:r>
-      <w:proofErr w:type="spellEnd"/>
-      <w:r>
-        <w:t xml:space="preserve"> </w:t>
-      </w:r>
-      <w:proofErr w:type="gramStart"/>
-      <w:r>
-        <w:t>Meeting</w:t>
-      </w:r>
-      <w:proofErr w:type="gramEnd"/>
-      <w:r>
-        <w:t xml:space="preserve"> I </w:t>
+        <w:t xml:space="preserve">en el Sprint Planning Meeting I </w:t>
       </w:r>
       <w:r>
         <w:t>y se ejecutarán de forma manual</w:t>
       </w:r>
       <w:r>
-        <w:t xml:space="preserve"> por el </w:t>
-      </w:r>
-      <w:proofErr w:type="spellStart"/>
-      <w:r>
-        <w:t>Product</w:t>
-      </w:r>
-      <w:proofErr w:type="spellEnd"/>
-      <w:r>
-        <w:t xml:space="preserve"> </w:t>
-      </w:r>
-      <w:proofErr w:type="spellStart"/>
-      <w:r>
-        <w:t>Owner</w:t>
-      </w:r>
-      <w:proofErr w:type="spellEnd"/>
-      <w:r>
-        <w:t xml:space="preserve"> para corroborar el correcto desarrollo de la funcionalidad implementada.</w:t>
+        <w:t xml:space="preserve"> por el Product Owner para corroborar el correcto desarrollo de la funcionalidad implementada.</w:t>
       </w:r>
     </w:p>
     <w:p>
@@ -690,6 +592,18 @@
         <w:autoSpaceDN w:val="0"/>
         <w:adjustRightInd w:val="0"/>
         <w:spacing w:after="0" w:line="240" w:lineRule="auto"/>
+        <w:rPr>
+          <w:rFonts w:eastAsiaTheme="minorHAnsi" w:cs="Calibri"/>
+          <w:color w:val="000000"/>
+        </w:rPr>
+      </w:pPr>
+    </w:p>
+    <w:p>
+      <w:pPr>
+        <w:autoSpaceDE w:val="0"/>
+        <w:autoSpaceDN w:val="0"/>
+        <w:adjustRightInd w:val="0"/>
+        <w:spacing w:after="0" w:line="240" w:lineRule="auto"/>
         <w:ind w:firstLine="708"/>
         <w:rPr>
           <w:rFonts w:eastAsiaTheme="minorHAnsi" w:cs="Calibri"/>
@@ -703,6 +617,7 @@
           <w:bCs/>
           <w:color w:val="000000"/>
         </w:rPr>
+        <w:lastRenderedPageBreak/>
         <w:t>FILTCOMB</w:t>
       </w:r>
       <w:r>
@@ -2054,33 +1969,7 @@
         <w:t xml:space="preserve"> para </w:t>
       </w:r>
       <w:r>
-        <w:t xml:space="preserve">esta historia de usuario se ejecutarán manualmente por el </w:t>
-      </w:r>
-      <w:proofErr w:type="spellStart"/>
-      <w:r>
-        <w:t>Product</w:t>
-      </w:r>
-      <w:proofErr w:type="spellEnd"/>
-      <w:r>
-        <w:t xml:space="preserve"> </w:t>
-      </w:r>
-      <w:proofErr w:type="spellStart"/>
-      <w:r>
-        <w:t>Owner</w:t>
-      </w:r>
-      <w:proofErr w:type="spellEnd"/>
-      <w:r>
-        <w:t>.</w:t>
-      </w:r>
-    </w:p>
-    <w:p>
-      <w:pPr>
-        <w:pStyle w:val="Descripcin"/>
-        <w:keepNext/>
-        <w:jc w:val="center"/>
-      </w:pPr>
-      <w:r>
-        <w:t>Casos de prueba de aceptación</w:t>
+        <w:t>esta historia de usuario se ejecutarán manualmente por el Product Owner.</w:t>
       </w:r>
     </w:p>
     <w:tbl>
@@ -2377,6 +2266,34 @@
     </w:tbl>
     <w:p>
       <w:pPr>
+        <w:pStyle w:val="Descripcin"/>
+        <w:jc w:val="center"/>
+        <w:rPr>
+          <w:rFonts w:eastAsiaTheme="minorHAnsi" w:cs="Calibri"/>
+          <w:b w:val="0"/>
+          <w:bCs w:val="0"/>
+        </w:rPr>
+      </w:pPr>
+      <w:r>
+        <w:t xml:space="preserve">Tabla </w:t>
+      </w:r>
+      <w:fldSimple w:instr=" SEQ Tabla \* ARABIC ">
+        <w:r>
+          <w:rPr>
+            <w:noProof/>
+          </w:rPr>
+          <w:t>1</w:t>
+        </w:r>
+      </w:fldSimple>
+      <w:r>
+        <w:t xml:space="preserve">. </w:t>
+      </w:r>
+      <w:r>
+        <w:t>Casos de prueba de aceptación</w:t>
+      </w:r>
+    </w:p>
+    <w:p>
+      <w:pPr>
         <w:autoSpaceDE w:val="0"/>
         <w:autoSpaceDN w:val="0"/>
         <w:adjustRightInd w:val="0"/>
@@ -2783,9 +2700,6 @@
         <w:keepNext/>
         <w:jc w:val="center"/>
       </w:pPr>
-      <w:r>
-        <w:t>Casos de prueba para las interfaces de usuario</w:t>
-      </w:r>
     </w:p>
     <w:tbl>
       <w:tblPr>
@@ -2852,17 +2766,8 @@
                 <w:b/>
                 <w:bCs/>
               </w:rPr>
-              <w:t xml:space="preserve"> por </w:t>
-            </w:r>
-            <w:proofErr w:type="spellStart"/>
-            <w:r>
-              <w:rPr>
-                <w:b/>
-                <w:bCs/>
-              </w:rPr>
-              <w:t>Espresso</w:t>
-            </w:r>
-            <w:proofErr w:type="spellEnd"/>
+              <w:t xml:space="preserve"> por Espresso</w:t>
+            </w:r>
           </w:p>
         </w:tc>
         <w:tc>
@@ -3259,8 +3164,26 @@
     </w:tbl>
     <w:p>
       <w:pPr>
-        <w:jc w:val="both"/>
-      </w:pPr>
+        <w:pStyle w:val="Descripcin"/>
+        <w:jc w:val="center"/>
+      </w:pPr>
+      <w:r>
+        <w:t xml:space="preserve">Tabla </w:t>
+      </w:r>
+      <w:fldSimple w:instr=" SEQ Tabla \* ARABIC ">
+        <w:r>
+          <w:rPr>
+            <w:noProof/>
+          </w:rPr>
+          <w:t>2</w:t>
+        </w:r>
+      </w:fldSimple>
+      <w:r>
+        <w:t xml:space="preserve">. </w:t>
+      </w:r>
+      <w:r>
+        <w:t>Casos de prueba para las interfaces de usuario</w:t>
+      </w:r>
     </w:p>
     <w:p>
       <w:pPr>
@@ -3448,7 +3371,6 @@
       <w:r>
         <w:t xml:space="preserve">étodos </w:t>
       </w:r>
-      <w:proofErr w:type="spellStart"/>
       <w:r>
         <w:rPr>
           <w:i/>
@@ -3456,18 +3378,12 @@
         </w:rPr>
         <w:t>getters</w:t>
       </w:r>
-      <w:proofErr w:type="spellEnd"/>
       <w:r>
         <w:t xml:space="preserve"> de la clase</w:t>
       </w:r>
       <w:r>
         <w:t>.</w:t>
       </w:r>
-    </w:p>
-    <w:p>
-      <w:pPr>
-        <w:jc w:val="both"/>
-      </w:pPr>
     </w:p>
     <w:p>
       <w:pPr>
@@ -3475,18 +3391,6 @@
         <w:keepNext/>
         <w:jc w:val="center"/>
       </w:pPr>
-      <w:r>
-        <w:t xml:space="preserve">Caso de prueba para </w:t>
-      </w:r>
-      <w:r>
-        <w:t xml:space="preserve">los métodos </w:t>
-      </w:r>
-      <w:r>
-        <w:t xml:space="preserve">de la clase </w:t>
-      </w:r>
-      <w:r>
-        <w:t>Gasolinera</w:t>
-      </w:r>
     </w:p>
     <w:tbl>
       <w:tblPr>
@@ -3748,8 +3652,26 @@
     </w:tbl>
     <w:p>
       <w:pPr>
-        <w:jc w:val="both"/>
-      </w:pPr>
+        <w:pStyle w:val="Descripcin"/>
+        <w:jc w:val="center"/>
+      </w:pPr>
+      <w:r>
+        <w:t xml:space="preserve">Tabla </w:t>
+      </w:r>
+      <w:fldSimple w:instr=" SEQ Tabla \* ARABIC ">
+        <w:r>
+          <w:rPr>
+            <w:noProof/>
+          </w:rPr>
+          <w:t>3</w:t>
+        </w:r>
+      </w:fldSimple>
+      <w:r>
+        <w:t xml:space="preserve">. </w:t>
+      </w:r>
+      <w:r>
+        <w:t>Caso de prueba para los métodos de la clase Gasolinera</w:t>
+      </w:r>
     </w:p>
     <w:p/>
     <w:p>
@@ -3772,7 +3694,6 @@
         </w:rPr>
         <w:t xml:space="preserve">Pruebas unitarias de las clases de </w:t>
       </w:r>
-      <w:proofErr w:type="spellStart"/>
       <w:r>
         <w:rPr>
           <w:b/>
@@ -3780,7 +3701,6 @@
         </w:rPr>
         <w:t>Utilities</w:t>
       </w:r>
-      <w:proofErr w:type="spellEnd"/>
     </w:p>
     <w:p>
       <w:pPr>
@@ -3802,7 +3722,6 @@
         </w:rPr>
         <w:t xml:space="preserve">Clase </w:t>
       </w:r>
-      <w:proofErr w:type="spellStart"/>
       <w:r>
         <w:rPr>
           <w:b/>
@@ -3810,7 +3729,6 @@
         </w:rPr>
         <w:t>ParserJSONGasolineras</w:t>
       </w:r>
-      <w:proofErr w:type="spellEnd"/>
       <w:r>
         <w:rPr>
           <w:b/>
@@ -3841,32 +3759,7 @@
           <w:b/>
           <w:bCs/>
         </w:rPr>
-        <w:t xml:space="preserve">UT.2 Método </w:t>
-      </w:r>
-      <w:proofErr w:type="spellStart"/>
-      <w:proofErr w:type="gramStart"/>
-      <w:r>
-        <w:rPr>
-          <w:b/>
-          <w:bCs/>
-        </w:rPr>
-        <w:t>readGasolinera</w:t>
-      </w:r>
-      <w:proofErr w:type="spellEnd"/>
-      <w:r>
-        <w:rPr>
-          <w:b/>
-          <w:bCs/>
-        </w:rPr>
-        <w:t>(</w:t>
-      </w:r>
-      <w:proofErr w:type="gramEnd"/>
-      <w:r>
-        <w:rPr>
-          <w:b/>
-          <w:bCs/>
-        </w:rPr>
-        <w:t xml:space="preserve">): </w:t>
+        <w:t xml:space="preserve">UT.2 Método readGasolinera(): </w:t>
       </w:r>
       <w:r>
         <w:t>Este método recibe como parámetro una cadena en formato JSON y devuelve una gasolinera con los valores pertinentes leídos.</w:t>
@@ -3881,41 +3774,11 @@
           <w:b/>
           <w:bCs/>
         </w:rPr>
-        <w:t xml:space="preserve">UT.3 Método </w:t>
-      </w:r>
-      <w:proofErr w:type="spellStart"/>
-      <w:proofErr w:type="gramStart"/>
-      <w:r>
-        <w:rPr>
-          <w:b/>
-          <w:bCs/>
-        </w:rPr>
-        <w:t>readArrayGasolineras</w:t>
-      </w:r>
-      <w:proofErr w:type="spellEnd"/>
-      <w:r>
-        <w:rPr>
-          <w:b/>
-          <w:bCs/>
-        </w:rPr>
-        <w:t>(</w:t>
-      </w:r>
-      <w:proofErr w:type="gramEnd"/>
-      <w:r>
-        <w:rPr>
-          <w:b/>
-          <w:bCs/>
-        </w:rPr>
-        <w:t>):</w:t>
+        <w:t>UT.3 Método readArrayGasolineras():</w:t>
       </w:r>
       <w:r>
         <w:t xml:space="preserve"> Este método recibe como parámetro una cadena en formato JSON y devuelve un array con las gasolineras leídas.</w:t>
       </w:r>
-    </w:p>
-    <w:p>
-      <w:pPr>
-        <w:jc w:val="both"/>
-      </w:pPr>
     </w:p>
     <w:p>
       <w:pPr>
@@ -3923,33 +3786,6 @@
         <w:keepNext/>
         <w:jc w:val="center"/>
       </w:pPr>
-      <w:r>
-        <w:t>Caso</w:t>
-      </w:r>
-      <w:r>
-        <w:t>s</w:t>
-      </w:r>
-      <w:r>
-        <w:t xml:space="preserve"> de prueba para el método </w:t>
-      </w:r>
-      <w:proofErr w:type="spellStart"/>
-      <w:proofErr w:type="gramStart"/>
-      <w:r>
-        <w:t>readGasolinera</w:t>
-      </w:r>
-      <w:proofErr w:type="spellEnd"/>
-      <w:r>
-        <w:t>(</w:t>
-      </w:r>
-      <w:proofErr w:type="gramEnd"/>
-      <w:r>
-        <w:t xml:space="preserve">) de la clase </w:t>
-      </w:r>
-      <w:proofErr w:type="spellStart"/>
-      <w:r>
-        <w:t>ParserJSONGasolineras</w:t>
-      </w:r>
-      <w:proofErr w:type="spellEnd"/>
     </w:p>
     <w:tbl>
       <w:tblPr>
@@ -4126,7 +3962,6 @@
               <w:jc w:val="both"/>
             </w:pPr>
             <w:r>
-              <w:lastRenderedPageBreak/>
               <w:t xml:space="preserve">Gasolina 98: </w:t>
             </w:r>
             <w:r>
@@ -4171,7 +4006,6 @@
               <w:jc w:val="both"/>
             </w:pPr>
             <w:r>
-              <w:lastRenderedPageBreak/>
               <w:t xml:space="preserve">Gasolinera </w:t>
             </w:r>
             <w:r>
@@ -4231,7 +4065,11 @@
               <w:t>Salta la excepción</w:t>
             </w:r>
             <w:r>
-              <w:t>, siendo este el resultado esperado</w:t>
+              <w:t xml:space="preserve">, siendo este el resultado </w:t>
+            </w:r>
+            <w:r>
+              <w:lastRenderedPageBreak/>
+              <w:t>esperado</w:t>
             </w:r>
           </w:p>
         </w:tc>
@@ -4251,6 +4089,7 @@
               <w:jc w:val="both"/>
             </w:pPr>
             <w:r>
+              <w:lastRenderedPageBreak/>
               <w:t>UT.2C</w:t>
             </w:r>
           </w:p>
@@ -4313,8 +4152,26 @@
     </w:tbl>
     <w:p>
       <w:pPr>
-        <w:jc w:val="both"/>
-      </w:pPr>
+        <w:pStyle w:val="Descripcin"/>
+        <w:jc w:val="center"/>
+      </w:pPr>
+      <w:r>
+        <w:t xml:space="preserve">Tabla </w:t>
+      </w:r>
+      <w:fldSimple w:instr=" SEQ Tabla \* ARABIC ">
+        <w:r>
+          <w:rPr>
+            <w:noProof/>
+          </w:rPr>
+          <w:t>4</w:t>
+        </w:r>
+      </w:fldSimple>
+      <w:r>
+        <w:t xml:space="preserve">. </w:t>
+      </w:r>
+      <w:r>
+        <w:t>Casos de prueba para el método readGasolinera() de la clase ParserJSONGasolineras</w:t>
+      </w:r>
     </w:p>
     <w:p>
       <w:pPr>
@@ -4327,27 +4184,6 @@
         <w:keepNext/>
         <w:jc w:val="center"/>
       </w:pPr>
-      <w:r>
-        <w:t xml:space="preserve">Casos de prueba para el método </w:t>
-      </w:r>
-      <w:proofErr w:type="spellStart"/>
-      <w:proofErr w:type="gramStart"/>
-      <w:r>
-        <w:t>readArrayGasolineras</w:t>
-      </w:r>
-      <w:proofErr w:type="spellEnd"/>
-      <w:r>
-        <w:t>(</w:t>
-      </w:r>
-      <w:proofErr w:type="gramEnd"/>
-      <w:r>
-        <w:t xml:space="preserve">) de la clase </w:t>
-      </w:r>
-      <w:proofErr w:type="spellStart"/>
-      <w:r>
-        <w:t>ParserJSONGasolineras</w:t>
-      </w:r>
-      <w:proofErr w:type="spellEnd"/>
     </w:p>
     <w:tbl>
       <w:tblPr>
@@ -4703,8 +4539,26 @@
     </w:tbl>
     <w:p>
       <w:pPr>
-        <w:jc w:val="both"/>
-      </w:pPr>
+        <w:pStyle w:val="Descripcin"/>
+        <w:jc w:val="center"/>
+      </w:pPr>
+      <w:r>
+        <w:t xml:space="preserve">Tabla </w:t>
+      </w:r>
+      <w:fldSimple w:instr=" SEQ Tabla \* ARABIC ">
+        <w:r>
+          <w:rPr>
+            <w:noProof/>
+          </w:rPr>
+          <w:t>5</w:t>
+        </w:r>
+      </w:fldSimple>
+      <w:r>
+        <w:t xml:space="preserve">. </w:t>
+      </w:r>
+      <w:r>
+        <w:t>Casos de prueba para el método readArrayGasolineras() de la clase ParserJSONGasolineras</w:t>
+      </w:r>
     </w:p>
     <w:p>
       <w:r>
@@ -4732,7 +4586,6 @@
         <w:lastRenderedPageBreak/>
         <w:t xml:space="preserve">Pruebas unitarias de las clases de </w:t>
       </w:r>
-      <w:proofErr w:type="spellStart"/>
       <w:r>
         <w:rPr>
           <w:b/>
@@ -4740,7 +4593,6 @@
         </w:rPr>
         <w:t>Presenter</w:t>
       </w:r>
-      <w:proofErr w:type="spellEnd"/>
     </w:p>
     <w:p>
       <w:pPr>
@@ -4762,7 +4614,6 @@
         </w:rPr>
         <w:t xml:space="preserve">Clase </w:t>
       </w:r>
-      <w:proofErr w:type="spellStart"/>
       <w:r>
         <w:rPr>
           <w:b/>
@@ -4770,7 +4621,6 @@
         </w:rPr>
         <w:t>PresenterGasolineras</w:t>
       </w:r>
-      <w:proofErr w:type="spellEnd"/>
       <w:r>
         <w:rPr>
           <w:b/>
@@ -4779,18 +4629,7 @@
         <w:t>:</w:t>
       </w:r>
       <w:r>
-        <w:t xml:space="preserve"> Se desarrollarán las pruebas pertinentes de los métodos de la clase </w:t>
-      </w:r>
-      <w:proofErr w:type="spellStart"/>
-      <w:r>
-        <w:t>PresenterGasolineras</w:t>
-      </w:r>
-      <w:proofErr w:type="spellEnd"/>
-      <w:r>
-        <w:t xml:space="preserve"> relacionados con </w:t>
-      </w:r>
-      <w:r>
-        <w:t>la historia de usuario:</w:t>
+        <w:t xml:space="preserve"> Se desarrollarán las pruebas pertinentes de los métodos de la clase PresenterGasolineras relacionados con la historia de usuario:</w:t>
       </w:r>
     </w:p>
     <w:p>
@@ -4812,55 +4651,21 @@
         <w:t>4</w:t>
       </w:r>
       <w:r>
-        <w:t xml:space="preserve"> Método</w:t>
-      </w:r>
-      <w:r>
-        <w:t xml:space="preserve"> </w:t>
-      </w:r>
-      <w:proofErr w:type="spellStart"/>
-      <w:proofErr w:type="gramStart"/>
+        <w:t xml:space="preserve"> Método </w:t>
+      </w:r>
       <w:r>
         <w:t>eliminaGasolinerasConPrecioNegativo</w:t>
       </w:r>
-      <w:proofErr w:type="spellEnd"/>
-      <w:r>
-        <w:t>(</w:t>
-      </w:r>
-      <w:proofErr w:type="gramEnd"/>
-      <w:r>
-        <w:t>).</w:t>
+      <w:r>
+        <w:t>().</w:t>
       </w:r>
     </w:p>
     <w:p>
       <w:pPr>
         <w:jc w:val="both"/>
       </w:pPr>
-    </w:p>
-    <w:p>
-      <w:pPr>
-        <w:pStyle w:val="Descripcin"/>
-        <w:keepNext/>
-        <w:jc w:val="center"/>
-      </w:pPr>
-      <w:r>
-        <w:t xml:space="preserve">Casos de prueba para el método </w:t>
-      </w:r>
-      <w:proofErr w:type="spellStart"/>
-      <w:r>
-        <w:t>eliminaGasolinerasConPrecioNegativo</w:t>
-      </w:r>
-      <w:proofErr w:type="spellEnd"/>
-      <w:r>
-        <w:t xml:space="preserve"> </w:t>
-      </w:r>
-      <w:r>
-        <w:t xml:space="preserve">() de la clase </w:t>
-      </w:r>
-      <w:proofErr w:type="spellStart"/>
-      <w:r>
-        <w:t>PresenterGasolineras</w:t>
-      </w:r>
-      <w:proofErr w:type="spellEnd"/>
+      <w:bookmarkStart w:id="0" w:name="_GoBack"/>
+      <w:bookmarkEnd w:id="0"/>
     </w:p>
     <w:tbl>
       <w:tblPr>
@@ -4958,13 +4763,7 @@
               <w:jc w:val="both"/>
             </w:pPr>
             <w:r>
-              <w:t>UT.</w:t>
-            </w:r>
-            <w:r>
-              <w:t>4</w:t>
-            </w:r>
-            <w:r>
-              <w:t>A</w:t>
+              <w:t>UT.4A</w:t>
             </w:r>
           </w:p>
         </w:tc>
@@ -5014,10 +4813,7 @@
               <w:jc w:val="both"/>
             </w:pPr>
             <w:r>
-              <w:t>UT.4</w:t>
-            </w:r>
-            <w:r>
-              <w:t>B</w:t>
+              <w:t>UT.4B</w:t>
             </w:r>
           </w:p>
         </w:tc>
@@ -5032,13 +4828,7 @@
               <w:jc w:val="both"/>
             </w:pPr>
             <w:r>
-              <w:t>Tipo de combustible: “</w:t>
-            </w:r>
-            <w:r>
-              <w:t>Gasolina 95</w:t>
-            </w:r>
-            <w:r>
-              <w:t>”</w:t>
+              <w:t>Tipo de combustible: “Gasolina 95”</w:t>
             </w:r>
           </w:p>
         </w:tc>
@@ -5073,10 +4863,7 @@
               <w:jc w:val="both"/>
             </w:pPr>
             <w:r>
-              <w:t>UT.4</w:t>
-            </w:r>
-            <w:r>
-              <w:t>C</w:t>
+              <w:t>UT.4C</w:t>
             </w:r>
           </w:p>
         </w:tc>
@@ -5091,13 +4878,7 @@
               <w:jc w:val="both"/>
             </w:pPr>
             <w:r>
-              <w:t>Tipo de combustible: “Gasolina 9</w:t>
-            </w:r>
-            <w:r>
-              <w:t>8</w:t>
-            </w:r>
-            <w:r>
-              <w:t>”</w:t>
+              <w:t>Tipo de combustible: “Gasolina 98”</w:t>
             </w:r>
           </w:p>
         </w:tc>
@@ -5112,13 +4893,7 @@
               <w:jc w:val="both"/>
             </w:pPr>
             <w:r>
-              <w:t>Gasolineras con precios negativos de Gasolina 9</w:t>
-            </w:r>
-            <w:r>
-              <w:t>8</w:t>
-            </w:r>
-            <w:r>
-              <w:t xml:space="preserve"> eliminadas de la lista de gasolineras</w:t>
+              <w:t>Gasolineras con precios negativos de Gasolina 98 eliminadas de la lista de gasolineras</w:t>
             </w:r>
           </w:p>
         </w:tc>
@@ -5138,10 +4913,7 @@
               <w:jc w:val="both"/>
             </w:pPr>
             <w:r>
-              <w:t>UT.4</w:t>
-            </w:r>
-            <w:r>
-              <w:t>D</w:t>
+              <w:t>UT.4D</w:t>
             </w:r>
           </w:p>
         </w:tc>
@@ -5156,13 +4928,7 @@
               <w:jc w:val="both"/>
             </w:pPr>
             <w:r>
-              <w:t>Tipo de combustible: “</w:t>
-            </w:r>
-            <w:r>
-              <w:t>Biodiésel</w:t>
-            </w:r>
-            <w:r>
-              <w:t>”</w:t>
+              <w:t>Tipo de combustible: “Biodiésel”</w:t>
             </w:r>
           </w:p>
         </w:tc>
@@ -5177,13 +4943,7 @@
               <w:jc w:val="both"/>
             </w:pPr>
             <w:r>
-              <w:t xml:space="preserve">Gasolineras con precios negativos de </w:t>
-            </w:r>
-            <w:r>
-              <w:t>Biodiésel</w:t>
-            </w:r>
-            <w:r>
-              <w:t xml:space="preserve"> eliminadas de la lista de gasolineras</w:t>
+              <w:t>Gasolineras con precios negativos de Biodiésel eliminadas de la lista de gasolineras</w:t>
             </w:r>
           </w:p>
         </w:tc>
@@ -5203,10 +4963,7 @@
               <w:jc w:val="both"/>
             </w:pPr>
             <w:r>
-              <w:t>UT.4</w:t>
-            </w:r>
-            <w:r>
-              <w:t>E</w:t>
+              <w:t>UT.4E</w:t>
             </w:r>
           </w:p>
         </w:tc>
@@ -5221,13 +4978,7 @@
               <w:jc w:val="both"/>
             </w:pPr>
             <w:r>
-              <w:t xml:space="preserve">Tipo de combustible: “Gasóleo </w:t>
-            </w:r>
-            <w:r>
-              <w:t>Premium</w:t>
-            </w:r>
-            <w:r>
-              <w:t>”</w:t>
+              <w:t>Tipo de combustible: “Gasóleo Premium”</w:t>
             </w:r>
           </w:p>
         </w:tc>
@@ -5268,10 +5019,7 @@
               <w:jc w:val="both"/>
             </w:pPr>
             <w:r>
-              <w:t>UT.4</w:t>
-            </w:r>
-            <w:r>
-              <w:t>F</w:t>
+              <w:t>UT.4F</w:t>
             </w:r>
           </w:p>
         </w:tc>
@@ -5286,10 +5034,7 @@
               <w:jc w:val="both"/>
             </w:pPr>
             <w:r>
-              <w:t>Tipo de combustible</w:t>
-            </w:r>
-            <w:r>
-              <w:t>: vacío o cualquier otro valor</w:t>
+              <w:t>Tipo de combustible: vacío o cualquier otro valor</w:t>
             </w:r>
           </w:p>
         </w:tc>
@@ -5312,8 +5057,26 @@
     </w:tbl>
     <w:p>
       <w:pPr>
-        <w:jc w:val="both"/>
-      </w:pPr>
+        <w:pStyle w:val="Descripcin"/>
+        <w:jc w:val="center"/>
+      </w:pPr>
+      <w:r>
+        <w:t xml:space="preserve">Tabla </w:t>
+      </w:r>
+      <w:fldSimple w:instr=" SEQ Tabla \* ARABIC ">
+        <w:r>
+          <w:rPr>
+            <w:noProof/>
+          </w:rPr>
+          <w:t>6</w:t>
+        </w:r>
+      </w:fldSimple>
+      <w:r>
+        <w:t xml:space="preserve">. </w:t>
+      </w:r>
+      <w:r>
+        <w:t>Casos de prueba para el método eliminaGasolinerasConPrecioNegativo () de la clase PresenterGasolineras</w:t>
+      </w:r>
     </w:p>
     <w:p>
       <w:pPr>
@@ -5335,7 +5098,7 @@
 </file>
 
 <file path=word/endnotes.xml><?xml version="1.0" encoding="utf-8"?>
-<w:endnotes xmlns:wpc="http://schemas.microsoft.com/office/word/2010/wordprocessingCanvas" xmlns:cx="http://schemas.microsoft.com/office/drawing/2014/chartex" xmlns:cx1="http://schemas.microsoft.com/office/drawing/2015/9/8/chartex" xmlns:cx2="http://schemas.microsoft.com/office/drawing/2015/10/21/chartex" xmlns:cx3="http://schemas.microsoft.com/office/drawing/2016/5/9/chartex" xmlns:cx4="http://schemas.microsoft.com/office/drawing/2016/5/10/chartex" xmlns:cx5="http://schemas.microsoft.com/office/drawing/2016/5/11/chartex" xmlns:cx6="http://schemas.microsoft.com/office/drawing/2016/5/12/chartex" xmlns:cx7="http://schemas.microsoft.com/office/drawing/2016/5/13/chartex" xmlns:cx8="http://schemas.microsoft.com/office/drawing/2016/5/14/chartex" xmlns:mc="http://schemas.openxmlformats.org/markup-compatibility/2006" xmlns:aink="http://schemas.microsoft.com/office/drawing/2016/ink" xmlns:am3d="http://schemas.microsoft.com/office/drawing/2017/model3d" xmlns:o="urn:schemas-microsoft-com:office:office" xmlns:r="http://schemas.openxmlformats.org/officeDocument/2006/relationships" xmlns:m="http://schemas.openxmlformats.org/officeDocument/2006/math" xmlns:v="urn:schemas-microsoft-com:vml" xmlns:wp14="http://schemas.microsoft.com/office/word/2010/wordprocessingDrawing" xmlns:wp="http://schemas.openxmlformats.org/drawingml/2006/wordprocessingDrawing" xmlns:w10="urn:schemas-microsoft-com:office:word" xmlns:w="http://schemas.openxmlformats.org/wordprocessingml/2006/main" xmlns:w14="http://schemas.microsoft.com/office/word/2010/wordml" xmlns:w15="http://schemas.microsoft.com/office/word/2012/wordml" xmlns:w16cex="http://schemas.microsoft.com/office/word/2018/wordml/cex" xmlns:w16cid="http://schemas.microsoft.com/office/word/2016/wordml/cid" xmlns:w16="http://schemas.microsoft.com/office/word/2018/wordml" xmlns:w16se="http://schemas.microsoft.com/office/word/2015/wordml/symex" xmlns:wpg="http://schemas.microsoft.com/office/word/2010/wordprocessingGroup" xmlns:wpi="http://schemas.microsoft.com/office/word/2010/wordprocessingInk" xmlns:wne="http://schemas.microsoft.com/office/word/2006/wordml" xmlns:wps="http://schemas.microsoft.com/office/word/2010/wordprocessingShape" mc:Ignorable="w14 w15 w16se w16cid w16 w16cex wp14">
+<w:endnotes xmlns:wpc="http://schemas.microsoft.com/office/word/2010/wordprocessingCanvas" xmlns:mo="http://schemas.microsoft.com/office/mac/office/2008/main" xmlns:mc="http://schemas.openxmlformats.org/markup-compatibility/2006" xmlns:mv="urn:schemas-microsoft-com:mac:vml" xmlns:o="urn:schemas-microsoft-com:office:office" xmlns:r="http://schemas.openxmlformats.org/officeDocument/2006/relationships" xmlns:m="http://schemas.openxmlformats.org/officeDocument/2006/math" xmlns:v="urn:schemas-microsoft-com:vml" xmlns:wp14="http://schemas.microsoft.com/office/word/2010/wordprocessingDrawing" xmlns:wp="http://schemas.openxmlformats.org/drawingml/2006/wordprocessingDrawing" xmlns:w10="urn:schemas-microsoft-com:office:word" xmlns:w="http://schemas.openxmlformats.org/wordprocessingml/2006/main" xmlns:w14="http://schemas.microsoft.com/office/word/2010/wordml" xmlns:w15="http://schemas.microsoft.com/office/word/2012/wordml" xmlns:wpg="http://schemas.microsoft.com/office/word/2010/wordprocessingGroup" xmlns:wpi="http://schemas.microsoft.com/office/word/2010/wordprocessingInk" xmlns:wne="http://schemas.microsoft.com/office/word/2006/wordml" xmlns:wps="http://schemas.microsoft.com/office/word/2010/wordprocessingShape" mc:Ignorable="w14 w15 wp14">
   <w:endnote w:type="separator" w:id="-1">
     <w:p>
       <w:pPr>
@@ -5360,7 +5123,7 @@
 </file>
 
 <file path=word/footer1.xml><?xml version="1.0" encoding="utf-8"?>
-<w:ftr xmlns:wpc="http://schemas.microsoft.com/office/word/2010/wordprocessingCanvas" xmlns:cx="http://schemas.microsoft.com/office/drawing/2014/chartex" xmlns:cx1="http://schemas.microsoft.com/office/drawing/2015/9/8/chartex" xmlns:cx2="http://schemas.microsoft.com/office/drawing/2015/10/21/chartex" xmlns:cx3="http://schemas.microsoft.com/office/drawing/2016/5/9/chartex" xmlns:cx4="http://schemas.microsoft.com/office/drawing/2016/5/10/chartex" xmlns:cx5="http://schemas.microsoft.com/office/drawing/2016/5/11/chartex" xmlns:cx6="http://schemas.microsoft.com/office/drawing/2016/5/12/chartex" xmlns:cx7="http://schemas.microsoft.com/office/drawing/2016/5/13/chartex" xmlns:cx8="http://schemas.microsoft.com/office/drawing/2016/5/14/chartex" xmlns:mc="http://schemas.openxmlformats.org/markup-compatibility/2006" xmlns:aink="http://schemas.microsoft.com/office/drawing/2016/ink" xmlns:am3d="http://schemas.microsoft.com/office/drawing/2017/model3d" xmlns:o="urn:schemas-microsoft-com:office:office" xmlns:r="http://schemas.openxmlformats.org/officeDocument/2006/relationships" xmlns:m="http://schemas.openxmlformats.org/officeDocument/2006/math" xmlns:v="urn:schemas-microsoft-com:vml" xmlns:wp14="http://schemas.microsoft.com/office/word/2010/wordprocessingDrawing" xmlns:wp="http://schemas.openxmlformats.org/drawingml/2006/wordprocessingDrawing" xmlns:w10="urn:schemas-microsoft-com:office:word" xmlns:w="http://schemas.openxmlformats.org/wordprocessingml/2006/main" xmlns:w14="http://schemas.microsoft.com/office/word/2010/wordml" xmlns:w15="http://schemas.microsoft.com/office/word/2012/wordml" xmlns:w16cex="http://schemas.microsoft.com/office/word/2018/wordml/cex" xmlns:w16cid="http://schemas.microsoft.com/office/word/2016/wordml/cid" xmlns:w16="http://schemas.microsoft.com/office/word/2018/wordml" xmlns:w16se="http://schemas.microsoft.com/office/word/2015/wordml/symex" xmlns:wpg="http://schemas.microsoft.com/office/word/2010/wordprocessingGroup" xmlns:wpi="http://schemas.microsoft.com/office/word/2010/wordprocessingInk" xmlns:wne="http://schemas.microsoft.com/office/word/2006/wordml" xmlns:wps="http://schemas.microsoft.com/office/word/2010/wordprocessingShape" mc:Ignorable="w14 w15 w16se w16cid w16 w16cex wp14">
+<w:ftr xmlns:wpc="http://schemas.microsoft.com/office/word/2010/wordprocessingCanvas" xmlns:mo="http://schemas.microsoft.com/office/mac/office/2008/main" xmlns:mc="http://schemas.openxmlformats.org/markup-compatibility/2006" xmlns:mv="urn:schemas-microsoft-com:mac:vml" xmlns:o="urn:schemas-microsoft-com:office:office" xmlns:r="http://schemas.openxmlformats.org/officeDocument/2006/relationships" xmlns:m="http://schemas.openxmlformats.org/officeDocument/2006/math" xmlns:v="urn:schemas-microsoft-com:vml" xmlns:wp14="http://schemas.microsoft.com/office/word/2010/wordprocessingDrawing" xmlns:wp="http://schemas.openxmlformats.org/drawingml/2006/wordprocessingDrawing" xmlns:w10="urn:schemas-microsoft-com:office:word" xmlns:w="http://schemas.openxmlformats.org/wordprocessingml/2006/main" xmlns:w14="http://schemas.microsoft.com/office/word/2010/wordml" xmlns:w15="http://schemas.microsoft.com/office/word/2012/wordml" xmlns:wpg="http://schemas.microsoft.com/office/word/2010/wordprocessingGroup" xmlns:wpi="http://schemas.microsoft.com/office/word/2010/wordprocessingInk" xmlns:wne="http://schemas.microsoft.com/office/word/2006/wordml" xmlns:wps="http://schemas.microsoft.com/office/word/2010/wordprocessingShape" mc:Ignorable="w14 w15 wp14">
   <w:p>
     <w:pPr>
       <w:pStyle w:val="Piedepgina"/>
@@ -5416,7 +5179,7 @@
 </file>
 
 <file path=word/footer2.xml><?xml version="1.0" encoding="utf-8"?>
-<w:ftr xmlns:wpc="http://schemas.microsoft.com/office/word/2010/wordprocessingCanvas" xmlns:cx="http://schemas.microsoft.com/office/drawing/2014/chartex" xmlns:cx1="http://schemas.microsoft.com/office/drawing/2015/9/8/chartex" xmlns:cx2="http://schemas.microsoft.com/office/drawing/2015/10/21/chartex" xmlns:cx3="http://schemas.microsoft.com/office/drawing/2016/5/9/chartex" xmlns:cx4="http://schemas.microsoft.com/office/drawing/2016/5/10/chartex" xmlns:cx5="http://schemas.microsoft.com/office/drawing/2016/5/11/chartex" xmlns:cx6="http://schemas.microsoft.com/office/drawing/2016/5/12/chartex" xmlns:cx7="http://schemas.microsoft.com/office/drawing/2016/5/13/chartex" xmlns:cx8="http://schemas.microsoft.com/office/drawing/2016/5/14/chartex" xmlns:mc="http://schemas.openxmlformats.org/markup-compatibility/2006" xmlns:aink="http://schemas.microsoft.com/office/drawing/2016/ink" xmlns:am3d="http://schemas.microsoft.com/office/drawing/2017/model3d" xmlns:o="urn:schemas-microsoft-com:office:office" xmlns:r="http://schemas.openxmlformats.org/officeDocument/2006/relationships" xmlns:m="http://schemas.openxmlformats.org/officeDocument/2006/math" xmlns:v="urn:schemas-microsoft-com:vml" xmlns:wp14="http://schemas.microsoft.com/office/word/2010/wordprocessingDrawing" xmlns:wp="http://schemas.openxmlformats.org/drawingml/2006/wordprocessingDrawing" xmlns:w10="urn:schemas-microsoft-com:office:word" xmlns:w="http://schemas.openxmlformats.org/wordprocessingml/2006/main" xmlns:w14="http://schemas.microsoft.com/office/word/2010/wordml" xmlns:w15="http://schemas.microsoft.com/office/word/2012/wordml" xmlns:w16cex="http://schemas.microsoft.com/office/word/2018/wordml/cex" xmlns:w16cid="http://schemas.microsoft.com/office/word/2016/wordml/cid" xmlns:w16="http://schemas.microsoft.com/office/word/2018/wordml" xmlns:w16se="http://schemas.microsoft.com/office/word/2015/wordml/symex" xmlns:wpg="http://schemas.microsoft.com/office/word/2010/wordprocessingGroup" xmlns:wpi="http://schemas.microsoft.com/office/word/2010/wordprocessingInk" xmlns:wne="http://schemas.microsoft.com/office/word/2006/wordml" xmlns:wps="http://schemas.microsoft.com/office/word/2010/wordprocessingShape" mc:Ignorable="w14 w15 w16se w16cid w16 w16cex wp14">
+<w:ftr xmlns:wpc="http://schemas.microsoft.com/office/word/2010/wordprocessingCanvas" xmlns:mo="http://schemas.microsoft.com/office/mac/office/2008/main" xmlns:mc="http://schemas.openxmlformats.org/markup-compatibility/2006" xmlns:mv="urn:schemas-microsoft-com:mac:vml" xmlns:o="urn:schemas-microsoft-com:office:office" xmlns:r="http://schemas.openxmlformats.org/officeDocument/2006/relationships" xmlns:m="http://schemas.openxmlformats.org/officeDocument/2006/math" xmlns:v="urn:schemas-microsoft-com:vml" xmlns:wp14="http://schemas.microsoft.com/office/word/2010/wordprocessingDrawing" xmlns:wp="http://schemas.openxmlformats.org/drawingml/2006/wordprocessingDrawing" xmlns:w10="urn:schemas-microsoft-com:office:word" xmlns:w="http://schemas.openxmlformats.org/wordprocessingml/2006/main" xmlns:w14="http://schemas.microsoft.com/office/word/2010/wordml" xmlns:w15="http://schemas.microsoft.com/office/word/2012/wordml" xmlns:wpg="http://schemas.microsoft.com/office/word/2010/wordprocessingGroup" xmlns:wpi="http://schemas.microsoft.com/office/word/2010/wordprocessingInk" xmlns:wne="http://schemas.microsoft.com/office/word/2006/wordml" xmlns:wps="http://schemas.microsoft.com/office/word/2010/wordprocessingShape" mc:Ignorable="w14 w15 wp14">
   <w:p>
     <w:pPr>
       <w:pStyle w:val="Piedepgina"/>
@@ -5448,7 +5211,7 @@
           <w:rPr>
             <w:noProof/>
           </w:rPr>
-          <w:t>1</w:t>
+          <w:t>5</w:t>
         </w:r>
         <w:r>
           <w:rPr>
@@ -5471,7 +5234,7 @@
 </file>
 
 <file path=word/footnotes.xml><?xml version="1.0" encoding="utf-8"?>
-<w:footnotes xmlns:wpc="http://schemas.microsoft.com/office/word/2010/wordprocessingCanvas" xmlns:cx="http://schemas.microsoft.com/office/drawing/2014/chartex" xmlns:cx1="http://schemas.microsoft.com/office/drawing/2015/9/8/chartex" xmlns:cx2="http://schemas.microsoft.com/office/drawing/2015/10/21/chartex" xmlns:cx3="http://schemas.microsoft.com/office/drawing/2016/5/9/chartex" xmlns:cx4="http://schemas.microsoft.com/office/drawing/2016/5/10/chartex" xmlns:cx5="http://schemas.microsoft.com/office/drawing/2016/5/11/chartex" xmlns:cx6="http://schemas.microsoft.com/office/drawing/2016/5/12/chartex" xmlns:cx7="http://schemas.microsoft.com/office/drawing/2016/5/13/chartex" xmlns:cx8="http://schemas.microsoft.com/office/drawing/2016/5/14/chartex" xmlns:mc="http://schemas.openxmlformats.org/markup-compatibility/2006" xmlns:aink="http://schemas.microsoft.com/office/drawing/2016/ink" xmlns:am3d="http://schemas.microsoft.com/office/drawing/2017/model3d" xmlns:o="urn:schemas-microsoft-com:office:office" xmlns:r="http://schemas.openxmlformats.org/officeDocument/2006/relationships" xmlns:m="http://schemas.openxmlformats.org/officeDocument/2006/math" xmlns:v="urn:schemas-microsoft-com:vml" xmlns:wp14="http://schemas.microsoft.com/office/word/2010/wordprocessingDrawing" xmlns:wp="http://schemas.openxmlformats.org/drawingml/2006/wordprocessingDrawing" xmlns:w10="urn:schemas-microsoft-com:office:word" xmlns:w="http://schemas.openxmlformats.org/wordprocessingml/2006/main" xmlns:w14="http://schemas.microsoft.com/office/word/2010/wordml" xmlns:w15="http://schemas.microsoft.com/office/word/2012/wordml" xmlns:w16cex="http://schemas.microsoft.com/office/word/2018/wordml/cex" xmlns:w16cid="http://schemas.microsoft.com/office/word/2016/wordml/cid" xmlns:w16="http://schemas.microsoft.com/office/word/2018/wordml" xmlns:w16se="http://schemas.microsoft.com/office/word/2015/wordml/symex" xmlns:wpg="http://schemas.microsoft.com/office/word/2010/wordprocessingGroup" xmlns:wpi="http://schemas.microsoft.com/office/word/2010/wordprocessingInk" xmlns:wne="http://schemas.microsoft.com/office/word/2006/wordml" xmlns:wps="http://schemas.microsoft.com/office/word/2010/wordprocessingShape" mc:Ignorable="w14 w15 w16se w16cid w16 w16cex wp14">
+<w:footnotes xmlns:wpc="http://schemas.microsoft.com/office/word/2010/wordprocessingCanvas" xmlns:mo="http://schemas.microsoft.com/office/mac/office/2008/main" xmlns:mc="http://schemas.openxmlformats.org/markup-compatibility/2006" xmlns:mv="urn:schemas-microsoft-com:mac:vml" xmlns:o="urn:schemas-microsoft-com:office:office" xmlns:r="http://schemas.openxmlformats.org/officeDocument/2006/relationships" xmlns:m="http://schemas.openxmlformats.org/officeDocument/2006/math" xmlns:v="urn:schemas-microsoft-com:vml" xmlns:wp14="http://schemas.microsoft.com/office/word/2010/wordprocessingDrawing" xmlns:wp="http://schemas.openxmlformats.org/drawingml/2006/wordprocessingDrawing" xmlns:w10="urn:schemas-microsoft-com:office:word" xmlns:w="http://schemas.openxmlformats.org/wordprocessingml/2006/main" xmlns:w14="http://schemas.microsoft.com/office/word/2010/wordml" xmlns:w15="http://schemas.microsoft.com/office/word/2012/wordml" xmlns:wpg="http://schemas.microsoft.com/office/word/2010/wordprocessingGroup" xmlns:wpi="http://schemas.microsoft.com/office/word/2010/wordprocessingInk" xmlns:wne="http://schemas.microsoft.com/office/word/2006/wordml" xmlns:wps="http://schemas.microsoft.com/office/word/2010/wordprocessingShape" mc:Ignorable="w14 w15 wp14">
   <w:footnote w:type="separator" w:id="-1">
     <w:p>
       <w:pPr>
@@ -5496,7 +5259,7 @@
 </file>
 
 <file path=word/header1.xml><?xml version="1.0" encoding="utf-8"?>
-<w:hdr xmlns:wpc="http://schemas.microsoft.com/office/word/2010/wordprocessingCanvas" xmlns:cx="http://schemas.microsoft.com/office/drawing/2014/chartex" xmlns:cx1="http://schemas.microsoft.com/office/drawing/2015/9/8/chartex" xmlns:cx2="http://schemas.microsoft.com/office/drawing/2015/10/21/chartex" xmlns:cx3="http://schemas.microsoft.com/office/drawing/2016/5/9/chartex" xmlns:cx4="http://schemas.microsoft.com/office/drawing/2016/5/10/chartex" xmlns:cx5="http://schemas.microsoft.com/office/drawing/2016/5/11/chartex" xmlns:cx6="http://schemas.microsoft.com/office/drawing/2016/5/12/chartex" xmlns:cx7="http://schemas.microsoft.com/office/drawing/2016/5/13/chartex" xmlns:cx8="http://schemas.microsoft.com/office/drawing/2016/5/14/chartex" xmlns:mc="http://schemas.openxmlformats.org/markup-compatibility/2006" xmlns:aink="http://schemas.microsoft.com/office/drawing/2016/ink" xmlns:am3d="http://schemas.microsoft.com/office/drawing/2017/model3d" xmlns:o="urn:schemas-microsoft-com:office:office" xmlns:r="http://schemas.openxmlformats.org/officeDocument/2006/relationships" xmlns:m="http://schemas.openxmlformats.org/officeDocument/2006/math" xmlns:v="urn:schemas-microsoft-com:vml" xmlns:wp14="http://schemas.microsoft.com/office/word/2010/wordprocessingDrawing" xmlns:wp="http://schemas.openxmlformats.org/drawingml/2006/wordprocessingDrawing" xmlns:w10="urn:schemas-microsoft-com:office:word" xmlns:w="http://schemas.openxmlformats.org/wordprocessingml/2006/main" xmlns:w14="http://schemas.microsoft.com/office/word/2010/wordml" xmlns:w15="http://schemas.microsoft.com/office/word/2012/wordml" xmlns:w16cex="http://schemas.microsoft.com/office/word/2018/wordml/cex" xmlns:w16cid="http://schemas.microsoft.com/office/word/2016/wordml/cid" xmlns:w16="http://schemas.microsoft.com/office/word/2018/wordml" xmlns:w16se="http://schemas.microsoft.com/office/word/2015/wordml/symex" xmlns:wpg="http://schemas.microsoft.com/office/word/2010/wordprocessingGroup" xmlns:wpi="http://schemas.microsoft.com/office/word/2010/wordprocessingInk" xmlns:wne="http://schemas.microsoft.com/office/word/2006/wordml" xmlns:wps="http://schemas.microsoft.com/office/word/2010/wordprocessingShape" mc:Ignorable="w14 w15 w16se w16cid w16 w16cex wp14">
+<w:hdr xmlns:wpc="http://schemas.microsoft.com/office/word/2010/wordprocessingCanvas" xmlns:mo="http://schemas.microsoft.com/office/mac/office/2008/main" xmlns:mc="http://schemas.openxmlformats.org/markup-compatibility/2006" xmlns:mv="urn:schemas-microsoft-com:mac:vml" xmlns:o="urn:schemas-microsoft-com:office:office" xmlns:r="http://schemas.openxmlformats.org/officeDocument/2006/relationships" xmlns:m="http://schemas.openxmlformats.org/officeDocument/2006/math" xmlns:v="urn:schemas-microsoft-com:vml" xmlns:wp14="http://schemas.microsoft.com/office/word/2010/wordprocessingDrawing" xmlns:wp="http://schemas.openxmlformats.org/drawingml/2006/wordprocessingDrawing" xmlns:w10="urn:schemas-microsoft-com:office:word" xmlns:w="http://schemas.openxmlformats.org/wordprocessingml/2006/main" xmlns:w14="http://schemas.microsoft.com/office/word/2010/wordml" xmlns:w15="http://schemas.microsoft.com/office/word/2012/wordml" xmlns:wpg="http://schemas.microsoft.com/office/word/2010/wordprocessingGroup" xmlns:wpi="http://schemas.microsoft.com/office/word/2010/wordprocessingInk" xmlns:wne="http://schemas.microsoft.com/office/word/2006/wordml" xmlns:wps="http://schemas.microsoft.com/office/word/2010/wordprocessingShape" mc:Ignorable="w14 w15 wp14">
   <w:p>
     <w:pPr>
       <w:pStyle w:val="Encabezado"/>
@@ -5505,22 +5268,14 @@
       </w:pBdr>
     </w:pPr>
     <w:r>
-      <w:t xml:space="preserve">Estructura de Datos y Algoritmos </w:t>
-    </w:r>
-    <w:proofErr w:type="gramStart"/>
-    <w:r>
-      <w:t>–  Práctica</w:t>
-    </w:r>
-    <w:proofErr w:type="gramEnd"/>
-    <w:r>
-      <w:t xml:space="preserve"> 3</w:t>
+      <w:t>Estructura de Datos y Algoritmos –  Práctica 3</w:t>
     </w:r>
   </w:p>
 </w:hdr>
 </file>
 
 <file path=word/header2.xml><?xml version="1.0" encoding="utf-8"?>
-<w:hdr xmlns:wpc="http://schemas.microsoft.com/office/word/2010/wordprocessingCanvas" xmlns:cx="http://schemas.microsoft.com/office/drawing/2014/chartex" xmlns:cx1="http://schemas.microsoft.com/office/drawing/2015/9/8/chartex" xmlns:cx2="http://schemas.microsoft.com/office/drawing/2015/10/21/chartex" xmlns:cx3="http://schemas.microsoft.com/office/drawing/2016/5/9/chartex" xmlns:cx4="http://schemas.microsoft.com/office/drawing/2016/5/10/chartex" xmlns:cx5="http://schemas.microsoft.com/office/drawing/2016/5/11/chartex" xmlns:cx6="http://schemas.microsoft.com/office/drawing/2016/5/12/chartex" xmlns:cx7="http://schemas.microsoft.com/office/drawing/2016/5/13/chartex" xmlns:cx8="http://schemas.microsoft.com/office/drawing/2016/5/14/chartex" xmlns:mc="http://schemas.openxmlformats.org/markup-compatibility/2006" xmlns:aink="http://schemas.microsoft.com/office/drawing/2016/ink" xmlns:am3d="http://schemas.microsoft.com/office/drawing/2017/model3d" xmlns:o="urn:schemas-microsoft-com:office:office" xmlns:r="http://schemas.openxmlformats.org/officeDocument/2006/relationships" xmlns:m="http://schemas.openxmlformats.org/officeDocument/2006/math" xmlns:v="urn:schemas-microsoft-com:vml" xmlns:wp14="http://schemas.microsoft.com/office/word/2010/wordprocessingDrawing" xmlns:wp="http://schemas.openxmlformats.org/drawingml/2006/wordprocessingDrawing" xmlns:w10="urn:schemas-microsoft-com:office:word" xmlns:w="http://schemas.openxmlformats.org/wordprocessingml/2006/main" xmlns:w14="http://schemas.microsoft.com/office/word/2010/wordml" xmlns:w15="http://schemas.microsoft.com/office/word/2012/wordml" xmlns:w16cex="http://schemas.microsoft.com/office/word/2018/wordml/cex" xmlns:w16cid="http://schemas.microsoft.com/office/word/2016/wordml/cid" xmlns:w16="http://schemas.microsoft.com/office/word/2018/wordml" xmlns:w16se="http://schemas.microsoft.com/office/word/2015/wordml/symex" xmlns:wpg="http://schemas.microsoft.com/office/word/2010/wordprocessingGroup" xmlns:wpi="http://schemas.microsoft.com/office/word/2010/wordprocessingInk" xmlns:wne="http://schemas.microsoft.com/office/word/2006/wordml" xmlns:wps="http://schemas.microsoft.com/office/word/2010/wordprocessingShape" mc:Ignorable="w14 w15 w16se w16cid w16 w16cex wp14">
+<w:hdr xmlns:wpc="http://schemas.microsoft.com/office/word/2010/wordprocessingCanvas" xmlns:mo="http://schemas.microsoft.com/office/mac/office/2008/main" xmlns:mc="http://schemas.openxmlformats.org/markup-compatibility/2006" xmlns:mv="urn:schemas-microsoft-com:mac:vml" xmlns:o="urn:schemas-microsoft-com:office:office" xmlns:r="http://schemas.openxmlformats.org/officeDocument/2006/relationships" xmlns:m="http://schemas.openxmlformats.org/officeDocument/2006/math" xmlns:v="urn:schemas-microsoft-com:vml" xmlns:wp14="http://schemas.microsoft.com/office/word/2010/wordprocessingDrawing" xmlns:wp="http://schemas.openxmlformats.org/drawingml/2006/wordprocessingDrawing" xmlns:w10="urn:schemas-microsoft-com:office:word" xmlns:w="http://schemas.openxmlformats.org/wordprocessingml/2006/main" xmlns:w14="http://schemas.microsoft.com/office/word/2010/wordml" xmlns:w15="http://schemas.microsoft.com/office/word/2012/wordml" xmlns:wpg="http://schemas.microsoft.com/office/word/2010/wordprocessingGroup" xmlns:wpi="http://schemas.microsoft.com/office/word/2010/wordprocessingInk" xmlns:wne="http://schemas.microsoft.com/office/word/2006/wordml" xmlns:wps="http://schemas.microsoft.com/office/word/2010/wordprocessingShape" mc:Ignorable="w14 w15 wp14">
   <w:tbl>
     <w:tblPr>
       <w:tblW w:w="0" w:type="auto"/>
@@ -5549,7 +5304,7 @@
           <w:r>
             <w:rPr>
               <w:noProof/>
-              <w:lang w:eastAsia="es-ES"/>
+              <w:lang w:val="es-ES_tradnl" w:eastAsia="es-ES_tradnl"/>
             </w:rPr>
             <w:drawing>
               <wp:inline distT="0" distB="0" distL="0" distR="0" wp14:anchorId="4123C455" wp14:editId="142FC27B">
@@ -5664,7 +5419,7 @@
           <w:r>
             <w:rPr>
               <w:noProof/>
-              <w:lang w:eastAsia="es-ES"/>
+              <w:lang w:val="es-ES_tradnl" w:eastAsia="es-ES_tradnl"/>
             </w:rPr>
             <w:drawing>
               <wp:inline distT="0" distB="0" distL="0" distR="0" wp14:anchorId="074494BF" wp14:editId="6D0B0F5E">
@@ -5715,8 +5470,8 @@
 </file>
 
 <file path=word/numbering.xml><?xml version="1.0" encoding="utf-8"?>
-<w:numbering xmlns:wpc="http://schemas.microsoft.com/office/word/2010/wordprocessingCanvas" xmlns:cx="http://schemas.microsoft.com/office/drawing/2014/chartex" xmlns:cx1="http://schemas.microsoft.com/office/drawing/2015/9/8/chartex" xmlns:cx2="http://schemas.microsoft.com/office/drawing/2015/10/21/chartex" xmlns:cx3="http://schemas.microsoft.com/office/drawing/2016/5/9/chartex" xmlns:cx4="http://schemas.microsoft.com/office/drawing/2016/5/10/chartex" xmlns:cx5="http://schemas.microsoft.com/office/drawing/2016/5/11/chartex" xmlns:cx6="http://schemas.microsoft.com/office/drawing/2016/5/12/chartex" xmlns:cx7="http://schemas.microsoft.com/office/drawing/2016/5/13/chartex" xmlns:cx8="http://schemas.microsoft.com/office/drawing/2016/5/14/chartex" xmlns:mc="http://schemas.openxmlformats.org/markup-compatibility/2006" xmlns:aink="http://schemas.microsoft.com/office/drawing/2016/ink" xmlns:am3d="http://schemas.microsoft.com/office/drawing/2017/model3d" xmlns:o="urn:schemas-microsoft-com:office:office" xmlns:r="http://schemas.openxmlformats.org/officeDocument/2006/relationships" xmlns:m="http://schemas.openxmlformats.org/officeDocument/2006/math" xmlns:v="urn:schemas-microsoft-com:vml" xmlns:wp14="http://schemas.microsoft.com/office/word/2010/wordprocessingDrawing" xmlns:wp="http://schemas.openxmlformats.org/drawingml/2006/wordprocessingDrawing" xmlns:w10="urn:schemas-microsoft-com:office:word" xmlns:w="http://schemas.openxmlformats.org/wordprocessingml/2006/main" xmlns:w14="http://schemas.microsoft.com/office/word/2010/wordml" xmlns:w15="http://schemas.microsoft.com/office/word/2012/wordml" xmlns:w16cex="http://schemas.microsoft.com/office/word/2018/wordml/cex" xmlns:w16cid="http://schemas.microsoft.com/office/word/2016/wordml/cid" xmlns:w16="http://schemas.microsoft.com/office/word/2018/wordml" xmlns:w16se="http://schemas.microsoft.com/office/word/2015/wordml/symex" xmlns:wpg="http://schemas.microsoft.com/office/word/2010/wordprocessingGroup" xmlns:wpi="http://schemas.microsoft.com/office/word/2010/wordprocessingInk" xmlns:wne="http://schemas.microsoft.com/office/word/2006/wordml" xmlns:wps="http://schemas.microsoft.com/office/word/2010/wordprocessingShape" mc:Ignorable="w14 w15 w16se w16cid w16 w16cex wp14">
-  <w:abstractNum w:abstractNumId="0" w15:restartNumberingAfterBreak="0">
+<w:numbering xmlns:wpc="http://schemas.microsoft.com/office/word/2010/wordprocessingCanvas" xmlns:mo="http://schemas.microsoft.com/office/mac/office/2008/main" xmlns:mc="http://schemas.openxmlformats.org/markup-compatibility/2006" xmlns:mv="urn:schemas-microsoft-com:mac:vml" xmlns:o="urn:schemas-microsoft-com:office:office" xmlns:r="http://schemas.openxmlformats.org/officeDocument/2006/relationships" xmlns:m="http://schemas.openxmlformats.org/officeDocument/2006/math" xmlns:v="urn:schemas-microsoft-com:vml" xmlns:wp14="http://schemas.microsoft.com/office/word/2010/wordprocessingDrawing" xmlns:wp="http://schemas.openxmlformats.org/drawingml/2006/wordprocessingDrawing" xmlns:w10="urn:schemas-microsoft-com:office:word" xmlns:w="http://schemas.openxmlformats.org/wordprocessingml/2006/main" xmlns:w14="http://schemas.microsoft.com/office/word/2010/wordml" xmlns:w15="http://schemas.microsoft.com/office/word/2012/wordml" xmlns:wpg="http://schemas.microsoft.com/office/word/2010/wordprocessingGroup" xmlns:wpi="http://schemas.microsoft.com/office/word/2010/wordprocessingInk" xmlns:wne="http://schemas.microsoft.com/office/word/2006/wordml" xmlns:wps="http://schemas.microsoft.com/office/word/2010/wordprocessingShape" mc:Ignorable="w14 w15 wp14">
+  <w:abstractNum w:abstractNumId="0">
     <w:nsid w:val="091D4806"/>
     <w:multiLevelType w:val="hybridMultilevel"/>
     <w:tmpl w:val="BC5EDD86"/>
@@ -5830,7 +5585,7 @@
       </w:rPr>
     </w:lvl>
   </w:abstractNum>
-  <w:abstractNum w:abstractNumId="1" w15:restartNumberingAfterBreak="0">
+  <w:abstractNum w:abstractNumId="1">
     <w:nsid w:val="172807CF"/>
     <w:multiLevelType w:val="hybridMultilevel"/>
     <w:tmpl w:val="76A61DE2"/>
@@ -5943,7 +5698,7 @@
       </w:rPr>
     </w:lvl>
   </w:abstractNum>
-  <w:abstractNum w:abstractNumId="2" w15:restartNumberingAfterBreak="0">
+  <w:abstractNum w:abstractNumId="2">
     <w:nsid w:val="3564044E"/>
     <w:multiLevelType w:val="hybridMultilevel"/>
     <w:tmpl w:val="ED601460"/>
@@ -6032,7 +5787,7 @@
       </w:pPr>
     </w:lvl>
   </w:abstractNum>
-  <w:abstractNum w:abstractNumId="3" w15:restartNumberingAfterBreak="0">
+  <w:abstractNum w:abstractNumId="3">
     <w:nsid w:val="4E527773"/>
     <w:multiLevelType w:val="hybridMultilevel"/>
     <w:tmpl w:val="52669EF6"/>
@@ -6121,7 +5876,7 @@
       </w:pPr>
     </w:lvl>
   </w:abstractNum>
-  <w:abstractNum w:abstractNumId="4" w15:restartNumberingAfterBreak="0">
+  <w:abstractNum w:abstractNumId="4">
     <w:nsid w:val="65C75590"/>
     <w:multiLevelType w:val="hybridMultilevel"/>
     <w:tmpl w:val="ABF20570"/>
@@ -6234,7 +5989,7 @@
       </w:rPr>
     </w:lvl>
   </w:abstractNum>
-  <w:abstractNum w:abstractNumId="5" w15:restartNumberingAfterBreak="0">
+  <w:abstractNum w:abstractNumId="5">
     <w:nsid w:val="6AE775CD"/>
     <w:multiLevelType w:val="hybridMultilevel"/>
     <w:tmpl w:val="303E3FF4"/>
@@ -6323,7 +6078,7 @@
       </w:pPr>
     </w:lvl>
   </w:abstractNum>
-  <w:abstractNum w:abstractNumId="6" w15:restartNumberingAfterBreak="0">
+  <w:abstractNum w:abstractNumId="6">
     <w:nsid w:val="76C52BE9"/>
     <w:multiLevelType w:val="hybridMultilevel"/>
     <w:tmpl w:val="E37A3D5A"/>
@@ -6412,7 +6167,7 @@
       </w:pPr>
     </w:lvl>
   </w:abstractNum>
-  <w:abstractNum w:abstractNumId="7" w15:restartNumberingAfterBreak="0">
+  <w:abstractNum w:abstractNumId="7">
     <w:nsid w:val="7875603D"/>
     <w:multiLevelType w:val="hybridMultilevel"/>
     <w:tmpl w:val="D4149C08"/>
@@ -6530,7 +6285,7 @@
 </file>
 
 <file path=word/styles.xml><?xml version="1.0" encoding="utf-8"?>
-<w:styles xmlns:mc="http://schemas.openxmlformats.org/markup-compatibility/2006" xmlns:r="http://schemas.openxmlformats.org/officeDocument/2006/relationships" xmlns:w="http://schemas.openxmlformats.org/wordprocessingml/2006/main" xmlns:w14="http://schemas.microsoft.com/office/word/2010/wordml" xmlns:w15="http://schemas.microsoft.com/office/word/2012/wordml" xmlns:w16cex="http://schemas.microsoft.com/office/word/2018/wordml/cex" xmlns:w16cid="http://schemas.microsoft.com/office/word/2016/wordml/cid" xmlns:w16="http://schemas.microsoft.com/office/word/2018/wordml" xmlns:w16se="http://schemas.microsoft.com/office/word/2015/wordml/symex" mc:Ignorable="w14 w15 w16se w16cid w16 w16cex">
+<w:styles xmlns:mc="http://schemas.openxmlformats.org/markup-compatibility/2006" xmlns:r="http://schemas.openxmlformats.org/officeDocument/2006/relationships" xmlns:w="http://schemas.openxmlformats.org/wordprocessingml/2006/main" xmlns:w14="http://schemas.microsoft.com/office/word/2010/wordml" xmlns:w15="http://schemas.microsoft.com/office/word/2012/wordml" mc:Ignorable="w14 w15">
   <w:docDefaults>
     <w:rPrDefault>
       <w:rPr>
@@ -6546,7 +6301,7 @@
       </w:pPr>
     </w:pPrDefault>
   </w:docDefaults>
-  <w:latentStyles w:defLockedState="0" w:defUIPriority="99" w:defSemiHidden="0" w:defUnhideWhenUsed="0" w:defQFormat="0" w:count="376">
+  <w:latentStyles w:defLockedState="0" w:defUIPriority="99" w:defSemiHidden="0" w:defUnhideWhenUsed="0" w:defQFormat="0" w:count="382">
     <w:lsdException w:name="Normal" w:uiPriority="0" w:qFormat="1"/>
     <w:lsdException w:name="heading 1" w:uiPriority="9" w:qFormat="1"/>
     <w:lsdException w:name="heading 2" w:semiHidden="1" w:uiPriority="9" w:unhideWhenUsed="1" w:qFormat="1"/>
@@ -6920,9 +6675,6 @@
     <w:lsdException w:name="List Table 7 Colorful Accent 6" w:uiPriority="52"/>
     <w:lsdException w:name="Mention" w:semiHidden="1" w:unhideWhenUsed="1"/>
     <w:lsdException w:name="Smart Hyperlink" w:semiHidden="1" w:unhideWhenUsed="1"/>
-    <w:lsdException w:name="Hashtag" w:semiHidden="1" w:unhideWhenUsed="1"/>
-    <w:lsdException w:name="Unresolved Mention" w:semiHidden="1" w:unhideWhenUsed="1"/>
-    <w:lsdException w:name="Smart Link" w:semiHidden="1" w:unhideWhenUsed="1"/>
   </w:latentStyles>
   <w:style w:type="paragraph" w:default="1" w:styleId="Normal">
     <w:name w:val="Normal"/>
@@ -7261,6 +7013,7 @@
       <w:spacing w:after="0" w:line="240" w:lineRule="auto"/>
     </w:pPr>
     <w:tblPr>
+      <w:tblInd w:w="0" w:type="dxa"/>
       <w:tblBorders>
         <w:top w:val="single" w:sz="4" w:space="0" w:color="auto"/>
         <w:left w:val="single" w:sz="4" w:space="0" w:color="auto"/>
@@ -7269,6 +7022,12 @@
         <w:insideH w:val="single" w:sz="4" w:space="0" w:color="auto"/>
         <w:insideV w:val="single" w:sz="4" w:space="0" w:color="auto"/>
       </w:tblBorders>
+      <w:tblCellMar>
+        <w:top w:w="0" w:type="dxa"/>
+        <w:left w:w="108" w:type="dxa"/>
+        <w:bottom w:w="0" w:type="dxa"/>
+        <w:right w:w="108" w:type="dxa"/>
+      </w:tblCellMar>
     </w:tblPr>
   </w:style>
 </w:styles>
@@ -7562,7 +7321,7 @@
 </file>
 
 <file path=customXml/itemProps1.xml><?xml version="1.0" encoding="utf-8"?>
-<ds:datastoreItem xmlns:ds="http://schemas.openxmlformats.org/officeDocument/2006/customXml" ds:itemID="{E0A52C10-9262-460A-AAD6-3CBEB469DBA0}">
+<ds:datastoreItem xmlns:ds="http://schemas.openxmlformats.org/officeDocument/2006/customXml" ds:itemID="{474E7AC0-0F88-CD49-B08C-51A354523A7C}">
   <ds:schemaRefs>
     <ds:schemaRef ds:uri="http://schemas.openxmlformats.org/officeDocument/2006/bibliography"/>
   </ds:schemaRefs>

</xml_diff>

<commit_message>
Correcion pruebas aceptacion en el plan de pruebas
</commit_message>
<xml_diff>
--- a/Docs/Test Plans/US398769-FiltroTipoCombustible-TestPlan.docx
+++ b/Docs/Test Plans/US398769-FiltroTipoCombustible-TestPlan.docx
@@ -111,23 +111,7 @@
         <w:t>Pruebas unitarias:</w:t>
       </w:r>
       <w:r>
-        <w:t xml:space="preserve"> Se utilizará la técnica de prueba de métodos, usando técnicas de caja negra para la definición de los casos de prueba de cada método. Será necesaria la utilización de </w:t>
-      </w:r>
-      <w:proofErr w:type="spellStart"/>
-      <w:r>
-        <w:t>JUnit</w:t>
-      </w:r>
-      <w:proofErr w:type="spellEnd"/>
-      <w:r>
-        <w:t xml:space="preserve"> y </w:t>
-      </w:r>
-      <w:proofErr w:type="spellStart"/>
-      <w:r>
-        <w:t>Mockito</w:t>
-      </w:r>
-      <w:proofErr w:type="spellEnd"/>
-      <w:r>
-        <w:t>.</w:t>
+        <w:t xml:space="preserve"> Se utilizará la técnica de prueba de métodos, usando técnicas de caja negra para la definición de los casos de prueba de cada método. Será necesaria la utilización de JUnit y Mockito.</w:t>
       </w:r>
     </w:p>
     <w:p>
@@ -153,23 +137,7 @@
         <w:t xml:space="preserve"> que requieran el uso de una determinada interfaz de usuario</w:t>
       </w:r>
       <w:r>
-        <w:t xml:space="preserve">, así como también el uso de otros elementos de la aplicación, como lo es el </w:t>
-      </w:r>
-      <w:proofErr w:type="spellStart"/>
-      <w:r>
-        <w:t>Presenter</w:t>
-      </w:r>
-      <w:proofErr w:type="spellEnd"/>
-      <w:r>
-        <w:t xml:space="preserve"> o el </w:t>
-      </w:r>
-      <w:proofErr w:type="spellStart"/>
-      <w:r>
-        <w:t>Model</w:t>
-      </w:r>
-      <w:proofErr w:type="spellEnd"/>
-      <w:r>
-        <w:t>.</w:t>
+        <w:t>, así como también el uso de otros elementos de la aplicación, como lo es el Presenter o el Model.</w:t>
       </w:r>
     </w:p>
     <w:p>
@@ -218,45 +186,13 @@
         <w:t xml:space="preserve"> </w:t>
       </w:r>
       <w:r>
-        <w:t xml:space="preserve">en el Sprint </w:t>
-      </w:r>
-      <w:proofErr w:type="spellStart"/>
-      <w:r>
-        <w:t>Planning</w:t>
-      </w:r>
-      <w:proofErr w:type="spellEnd"/>
-      <w:r>
-        <w:t xml:space="preserve"> </w:t>
-      </w:r>
-      <w:proofErr w:type="gramStart"/>
-      <w:r>
-        <w:t>Meeting</w:t>
-      </w:r>
-      <w:proofErr w:type="gramEnd"/>
-      <w:r>
-        <w:t xml:space="preserve"> I </w:t>
+        <w:t xml:space="preserve">en el Sprint Planning Meeting I </w:t>
       </w:r>
       <w:r>
         <w:t>y se ejecutarán de forma manual</w:t>
       </w:r>
       <w:r>
-        <w:t xml:space="preserve"> por el </w:t>
-      </w:r>
-      <w:proofErr w:type="spellStart"/>
-      <w:r>
-        <w:t>Product</w:t>
-      </w:r>
-      <w:proofErr w:type="spellEnd"/>
-      <w:r>
-        <w:t xml:space="preserve"> </w:t>
-      </w:r>
-      <w:proofErr w:type="spellStart"/>
-      <w:r>
-        <w:t>Owner</w:t>
-      </w:r>
-      <w:proofErr w:type="spellEnd"/>
-      <w:r>
-        <w:t xml:space="preserve"> para corroborar el correcto desarrollo de la funcionalidad implementada.</w:t>
+        <w:t xml:space="preserve"> por el Product Owner para corroborar el correcto desarrollo de la funcionalidad implementada.</w:t>
       </w:r>
     </w:p>
     <w:p>
@@ -1486,7 +1422,7 @@
           <w:rFonts w:eastAsiaTheme="minorHAnsi" w:cs="Calibri"/>
           <w:color w:val="000000"/>
         </w:rPr>
-        <w:t>Tipo de combustible Erróneo</w:t>
+        <w:t>Dato de gasolinera erróneo.</w:t>
       </w:r>
     </w:p>
     <w:p>
@@ -1637,8 +1573,21 @@
           <w:rFonts w:eastAsiaTheme="minorHAnsi" w:cs="Calibri"/>
           <w:color w:val="000000"/>
         </w:rPr>
-        <w:lastRenderedPageBreak/>
-        <w:t>El sistema detecta una o varias gasolineras con un tipo de combustible erróneo.</w:t>
+        <w:t xml:space="preserve">El sistema detecta una o varias gasolineras con un </w:t>
+      </w:r>
+      <w:r>
+        <w:rPr>
+          <w:rFonts w:eastAsiaTheme="minorHAnsi" w:cs="Calibri"/>
+          <w:color w:val="000000"/>
+        </w:rPr>
+        <w:t>campo</w:t>
+      </w:r>
+      <w:r>
+        <w:rPr>
+          <w:rFonts w:eastAsiaTheme="minorHAnsi" w:cs="Calibri"/>
+          <w:color w:val="000000"/>
+        </w:rPr>
+        <w:t xml:space="preserve"> erróneo.</w:t>
       </w:r>
     </w:p>
     <w:p>
@@ -1714,7 +1663,21 @@
           <w:rFonts w:eastAsiaTheme="minorHAnsi" w:cs="Calibri"/>
           <w:color w:val="000000"/>
         </w:rPr>
-        <w:t>Se verifica que el sistema no muestra las gasolineras con un tipo de combustible erróneo.</w:t>
+        <w:t xml:space="preserve">Se verifica que el sistema no muestra las gasolineras </w:t>
+      </w:r>
+      <w:r>
+        <w:rPr>
+          <w:rFonts w:eastAsiaTheme="minorHAnsi" w:cs="Calibri"/>
+          <w:color w:val="000000"/>
+        </w:rPr>
+        <w:t xml:space="preserve">con algún campo </w:t>
+      </w:r>
+      <w:r>
+        <w:rPr>
+          <w:rFonts w:eastAsiaTheme="minorHAnsi" w:cs="Calibri"/>
+          <w:color w:val="000000"/>
+        </w:rPr>
+        <w:t>erróneo.</w:t>
       </w:r>
     </w:p>
     <w:p>
@@ -2054,23 +2017,7 @@
         <w:t xml:space="preserve"> para </w:t>
       </w:r>
       <w:r>
-        <w:t xml:space="preserve">esta historia de usuario se ejecutarán manualmente por el </w:t>
-      </w:r>
-      <w:proofErr w:type="spellStart"/>
-      <w:r>
-        <w:t>Product</w:t>
-      </w:r>
-      <w:proofErr w:type="spellEnd"/>
-      <w:r>
-        <w:t xml:space="preserve"> </w:t>
-      </w:r>
-      <w:proofErr w:type="spellStart"/>
-      <w:r>
-        <w:t>Owner</w:t>
-      </w:r>
-      <w:proofErr w:type="spellEnd"/>
-      <w:r>
-        <w:t>.</w:t>
+        <w:t>esta historia de usuario se ejecutarán manualmente por el Product Owner.</w:t>
       </w:r>
     </w:p>
     <w:p>
@@ -2393,7 +2340,6 @@
           <w:b/>
           <w:bCs/>
         </w:rPr>
-        <w:lastRenderedPageBreak/>
         <w:t xml:space="preserve">PRUEBAS DE </w:t>
       </w:r>
       <w:r>
@@ -2852,17 +2798,8 @@
                 <w:b/>
                 <w:bCs/>
               </w:rPr>
-              <w:t xml:space="preserve"> por </w:t>
-            </w:r>
-            <w:proofErr w:type="spellStart"/>
-            <w:r>
-              <w:rPr>
-                <w:b/>
-                <w:bCs/>
-              </w:rPr>
-              <w:t>Espresso</w:t>
-            </w:r>
-            <w:proofErr w:type="spellEnd"/>
+              <w:t xml:space="preserve"> por Espresso</w:t>
+            </w:r>
           </w:p>
         </w:tc>
         <w:tc>
@@ -3317,7 +3254,6 @@
           <w:sz w:val="22"/>
           <w:szCs w:val="22"/>
         </w:rPr>
-        <w:lastRenderedPageBreak/>
         <w:t xml:space="preserve">PRUEBAS </w:t>
       </w:r>
       <w:r>
@@ -3448,7 +3384,6 @@
       <w:r>
         <w:t xml:space="preserve">étodos </w:t>
       </w:r>
-      <w:proofErr w:type="spellStart"/>
       <w:r>
         <w:rPr>
           <w:i/>
@@ -3456,7 +3391,6 @@
         </w:rPr>
         <w:t>getters</w:t>
       </w:r>
-      <w:proofErr w:type="spellEnd"/>
       <w:r>
         <w:t xml:space="preserve"> de la clase</w:t>
       </w:r>
@@ -3772,7 +3706,6 @@
         </w:rPr>
         <w:t xml:space="preserve">Pruebas unitarias de las clases de </w:t>
       </w:r>
-      <w:proofErr w:type="spellStart"/>
       <w:r>
         <w:rPr>
           <w:b/>
@@ -3780,7 +3713,6 @@
         </w:rPr>
         <w:t>Utilities</w:t>
       </w:r>
-      <w:proofErr w:type="spellEnd"/>
     </w:p>
     <w:p>
       <w:pPr>
@@ -3802,7 +3734,6 @@
         </w:rPr>
         <w:t xml:space="preserve">Clase </w:t>
       </w:r>
-      <w:proofErr w:type="spellStart"/>
       <w:r>
         <w:rPr>
           <w:b/>
@@ -3810,7 +3741,6 @@
         </w:rPr>
         <w:t>ParserJSONGasolineras</w:t>
       </w:r>
-      <w:proofErr w:type="spellEnd"/>
       <w:r>
         <w:rPr>
           <w:b/>
@@ -3841,32 +3771,7 @@
           <w:b/>
           <w:bCs/>
         </w:rPr>
-        <w:t xml:space="preserve">UT.2 Método </w:t>
-      </w:r>
-      <w:proofErr w:type="spellStart"/>
-      <w:proofErr w:type="gramStart"/>
-      <w:r>
-        <w:rPr>
-          <w:b/>
-          <w:bCs/>
-        </w:rPr>
-        <w:t>readGasolinera</w:t>
-      </w:r>
-      <w:proofErr w:type="spellEnd"/>
-      <w:r>
-        <w:rPr>
-          <w:b/>
-          <w:bCs/>
-        </w:rPr>
-        <w:t>(</w:t>
-      </w:r>
-      <w:proofErr w:type="gramEnd"/>
-      <w:r>
-        <w:rPr>
-          <w:b/>
-          <w:bCs/>
-        </w:rPr>
-        <w:t xml:space="preserve">): </w:t>
+        <w:t xml:space="preserve">UT.2 Método readGasolinera(): </w:t>
       </w:r>
       <w:r>
         <w:t>Este método recibe como parámetro una cadena en formato JSON y devuelve una gasolinera con los valores pertinentes leídos.</w:t>
@@ -3881,32 +3786,7 @@
           <w:b/>
           <w:bCs/>
         </w:rPr>
-        <w:t xml:space="preserve">UT.3 Método </w:t>
-      </w:r>
-      <w:proofErr w:type="spellStart"/>
-      <w:proofErr w:type="gramStart"/>
-      <w:r>
-        <w:rPr>
-          <w:b/>
-          <w:bCs/>
-        </w:rPr>
-        <w:t>readArrayGasolineras</w:t>
-      </w:r>
-      <w:proofErr w:type="spellEnd"/>
-      <w:r>
-        <w:rPr>
-          <w:b/>
-          <w:bCs/>
-        </w:rPr>
-        <w:t>(</w:t>
-      </w:r>
-      <w:proofErr w:type="gramEnd"/>
-      <w:r>
-        <w:rPr>
-          <w:b/>
-          <w:bCs/>
-        </w:rPr>
-        <w:t>):</w:t>
+        <w:t>UT.3 Método readArrayGasolineras():</w:t>
       </w:r>
       <w:r>
         <w:t xml:space="preserve"> Este método recibe como parámetro una cadena en formato JSON y devuelve un array con las gasolineras leídas.</w:t>
@@ -3930,26 +3810,8 @@
         <w:t>s</w:t>
       </w:r>
       <w:r>
-        <w:t xml:space="preserve"> de prueba para el método </w:t>
-      </w:r>
-      <w:proofErr w:type="spellStart"/>
-      <w:proofErr w:type="gramStart"/>
-      <w:r>
-        <w:t>readGasolinera</w:t>
-      </w:r>
-      <w:proofErr w:type="spellEnd"/>
-      <w:r>
-        <w:t>(</w:t>
-      </w:r>
-      <w:proofErr w:type="gramEnd"/>
-      <w:r>
-        <w:t xml:space="preserve">) de la clase </w:t>
-      </w:r>
-      <w:proofErr w:type="spellStart"/>
-      <w:r>
-        <w:t>ParserJSONGasolineras</w:t>
-      </w:r>
-      <w:proofErr w:type="spellEnd"/>
+        <w:t xml:space="preserve"> de prueba para el método readGasolinera() de la clase ParserJSONGasolineras</w:t>
+      </w:r>
     </w:p>
     <w:tbl>
       <w:tblPr>
@@ -4126,7 +3988,6 @@
               <w:jc w:val="both"/>
             </w:pPr>
             <w:r>
-              <w:lastRenderedPageBreak/>
               <w:t xml:space="preserve">Gasolina 98: </w:t>
             </w:r>
             <w:r>
@@ -4171,7 +4032,6 @@
               <w:jc w:val="both"/>
             </w:pPr>
             <w:r>
-              <w:lastRenderedPageBreak/>
               <w:t xml:space="preserve">Gasolinera </w:t>
             </w:r>
             <w:r>
@@ -4328,26 +4188,8 @@
         <w:jc w:val="center"/>
       </w:pPr>
       <w:r>
-        <w:t xml:space="preserve">Casos de prueba para el método </w:t>
-      </w:r>
-      <w:proofErr w:type="spellStart"/>
-      <w:proofErr w:type="gramStart"/>
-      <w:r>
-        <w:t>readArrayGasolineras</w:t>
-      </w:r>
-      <w:proofErr w:type="spellEnd"/>
-      <w:r>
-        <w:t>(</w:t>
-      </w:r>
-      <w:proofErr w:type="gramEnd"/>
-      <w:r>
-        <w:t xml:space="preserve">) de la clase </w:t>
-      </w:r>
-      <w:proofErr w:type="spellStart"/>
-      <w:r>
-        <w:t>ParserJSONGasolineras</w:t>
-      </w:r>
-      <w:proofErr w:type="spellEnd"/>
+        <w:t>Casos de prueba para el método readArrayGasolineras() de la clase ParserJSONGasolineras</w:t>
+      </w:r>
     </w:p>
     <w:tbl>
       <w:tblPr>
@@ -4729,10 +4571,8 @@
           <w:b/>
           <w:u w:val="single"/>
         </w:rPr>
-        <w:lastRenderedPageBreak/>
         <w:t xml:space="preserve">Pruebas unitarias de las clases de </w:t>
       </w:r>
-      <w:proofErr w:type="spellStart"/>
       <w:r>
         <w:rPr>
           <w:b/>
@@ -4740,7 +4580,6 @@
         </w:rPr>
         <w:t>Presenter</w:t>
       </w:r>
-      <w:proofErr w:type="spellEnd"/>
     </w:p>
     <w:p>
       <w:pPr>
@@ -4762,7 +4601,6 @@
         </w:rPr>
         <w:t xml:space="preserve">Clase </w:t>
       </w:r>
-      <w:proofErr w:type="spellStart"/>
       <w:r>
         <w:rPr>
           <w:b/>
@@ -4770,7 +4608,6 @@
         </w:rPr>
         <w:t>PresenterGasolineras</w:t>
       </w:r>
-      <w:proofErr w:type="spellEnd"/>
       <w:r>
         <w:rPr>
           <w:b/>
@@ -4779,18 +4616,7 @@
         <w:t>:</w:t>
       </w:r>
       <w:r>
-        <w:t xml:space="preserve"> Se desarrollarán las pruebas pertinentes de los métodos de la clase </w:t>
-      </w:r>
-      <w:proofErr w:type="spellStart"/>
-      <w:r>
-        <w:t>PresenterGasolineras</w:t>
-      </w:r>
-      <w:proofErr w:type="spellEnd"/>
-      <w:r>
-        <w:t xml:space="preserve"> relacionados con </w:t>
-      </w:r>
-      <w:r>
-        <w:t>la historia de usuario:</w:t>
+        <w:t xml:space="preserve"> Se desarrollarán las pruebas pertinentes de los métodos de la clase PresenterGasolineras relacionados con la historia de usuario:</w:t>
       </w:r>
     </w:p>
     <w:p>
@@ -4812,23 +4638,13 @@
         <w:t>4</w:t>
       </w:r>
       <w:r>
-        <w:t xml:space="preserve"> Método</w:t>
-      </w:r>
-      <w:r>
-        <w:t xml:space="preserve"> </w:t>
-      </w:r>
-      <w:proofErr w:type="spellStart"/>
-      <w:proofErr w:type="gramStart"/>
+        <w:t xml:space="preserve"> Método </w:t>
+      </w:r>
       <w:r>
         <w:t>eliminaGasolinerasConPrecioNegativo</w:t>
       </w:r>
-      <w:proofErr w:type="spellEnd"/>
-      <w:r>
-        <w:t>(</w:t>
-      </w:r>
-      <w:proofErr w:type="gramEnd"/>
-      <w:r>
-        <w:t>).</w:t>
+      <w:r>
+        <w:t>().</w:t>
       </w:r>
     </w:p>
     <w:p>
@@ -4845,22 +4661,15 @@
       <w:r>
         <w:t xml:space="preserve">Casos de prueba para el método </w:t>
       </w:r>
-      <w:proofErr w:type="spellStart"/>
-      <w:r>
-        <w:t>eliminaGasolinerasConPrecioNegativo</w:t>
-      </w:r>
-      <w:proofErr w:type="spellEnd"/>
-      <w:r>
-        <w:t xml:space="preserve"> </w:t>
+      <w:r>
+        <w:t xml:space="preserve">eliminaGasolinerasConPrecioNegativo </w:t>
       </w:r>
       <w:r>
         <w:t xml:space="preserve">() de la clase </w:t>
       </w:r>
-      <w:proofErr w:type="spellStart"/>
       <w:r>
         <w:t>PresenterGasolineras</w:t>
       </w:r>
-      <w:proofErr w:type="spellEnd"/>
     </w:p>
     <w:tbl>
       <w:tblPr>
@@ -4958,13 +4767,7 @@
               <w:jc w:val="both"/>
             </w:pPr>
             <w:r>
-              <w:t>UT.</w:t>
-            </w:r>
-            <w:r>
-              <w:t>4</w:t>
-            </w:r>
-            <w:r>
-              <w:t>A</w:t>
+              <w:t>UT.4A</w:t>
             </w:r>
           </w:p>
         </w:tc>
@@ -5014,10 +4817,7 @@
               <w:jc w:val="both"/>
             </w:pPr>
             <w:r>
-              <w:t>UT.4</w:t>
-            </w:r>
-            <w:r>
-              <w:t>B</w:t>
+              <w:t>UT.4B</w:t>
             </w:r>
           </w:p>
         </w:tc>
@@ -5032,13 +4832,7 @@
               <w:jc w:val="both"/>
             </w:pPr>
             <w:r>
-              <w:t>Tipo de combustible: “</w:t>
-            </w:r>
-            <w:r>
-              <w:t>Gasolina 95</w:t>
-            </w:r>
-            <w:r>
-              <w:t>”</w:t>
+              <w:t>Tipo de combustible: “Gasolina 95”</w:t>
             </w:r>
           </w:p>
         </w:tc>
@@ -5073,10 +4867,7 @@
               <w:jc w:val="both"/>
             </w:pPr>
             <w:r>
-              <w:t>UT.4</w:t>
-            </w:r>
-            <w:r>
-              <w:t>C</w:t>
+              <w:t>UT.4C</w:t>
             </w:r>
           </w:p>
         </w:tc>
@@ -5091,13 +4882,7 @@
               <w:jc w:val="both"/>
             </w:pPr>
             <w:r>
-              <w:t>Tipo de combustible: “Gasolina 9</w:t>
-            </w:r>
-            <w:r>
-              <w:t>8</w:t>
-            </w:r>
-            <w:r>
-              <w:t>”</w:t>
+              <w:t>Tipo de combustible: “Gasolina 98”</w:t>
             </w:r>
           </w:p>
         </w:tc>
@@ -5112,13 +4897,7 @@
               <w:jc w:val="both"/>
             </w:pPr>
             <w:r>
-              <w:t>Gasolineras con precios negativos de Gasolina 9</w:t>
-            </w:r>
-            <w:r>
-              <w:t>8</w:t>
-            </w:r>
-            <w:r>
-              <w:t xml:space="preserve"> eliminadas de la lista de gasolineras</w:t>
+              <w:t>Gasolineras con precios negativos de Gasolina 98 eliminadas de la lista de gasolineras</w:t>
             </w:r>
           </w:p>
         </w:tc>
@@ -5138,10 +4917,7 @@
               <w:jc w:val="both"/>
             </w:pPr>
             <w:r>
-              <w:t>UT.4</w:t>
-            </w:r>
-            <w:r>
-              <w:t>D</w:t>
+              <w:t>UT.4D</w:t>
             </w:r>
           </w:p>
         </w:tc>
@@ -5156,13 +4932,7 @@
               <w:jc w:val="both"/>
             </w:pPr>
             <w:r>
-              <w:t>Tipo de combustible: “</w:t>
-            </w:r>
-            <w:r>
-              <w:t>Biodiésel</w:t>
-            </w:r>
-            <w:r>
-              <w:t>”</w:t>
+              <w:t>Tipo de combustible: “Biodiésel”</w:t>
             </w:r>
           </w:p>
         </w:tc>
@@ -5177,13 +4947,7 @@
               <w:jc w:val="both"/>
             </w:pPr>
             <w:r>
-              <w:t xml:space="preserve">Gasolineras con precios negativos de </w:t>
-            </w:r>
-            <w:r>
-              <w:t>Biodiésel</w:t>
-            </w:r>
-            <w:r>
-              <w:t xml:space="preserve"> eliminadas de la lista de gasolineras</w:t>
+              <w:t>Gasolineras con precios negativos de Biodiésel eliminadas de la lista de gasolineras</w:t>
             </w:r>
           </w:p>
         </w:tc>
@@ -5203,10 +4967,7 @@
               <w:jc w:val="both"/>
             </w:pPr>
             <w:r>
-              <w:t>UT.4</w:t>
-            </w:r>
-            <w:r>
-              <w:t>E</w:t>
+              <w:t>UT.4E</w:t>
             </w:r>
           </w:p>
         </w:tc>
@@ -5221,13 +4982,7 @@
               <w:jc w:val="both"/>
             </w:pPr>
             <w:r>
-              <w:t xml:space="preserve">Tipo de combustible: “Gasóleo </w:t>
-            </w:r>
-            <w:r>
-              <w:t>Premium</w:t>
-            </w:r>
-            <w:r>
-              <w:t>”</w:t>
+              <w:t>Tipo de combustible: “Gasóleo Premium”</w:t>
             </w:r>
           </w:p>
         </w:tc>
@@ -5268,10 +5023,7 @@
               <w:jc w:val="both"/>
             </w:pPr>
             <w:r>
-              <w:t>UT.4</w:t>
-            </w:r>
-            <w:r>
-              <w:t>F</w:t>
+              <w:t>UT.4F</w:t>
             </w:r>
           </w:p>
         </w:tc>
@@ -5286,10 +5038,7 @@
               <w:jc w:val="both"/>
             </w:pPr>
             <w:r>
-              <w:t>Tipo de combustible</w:t>
-            </w:r>
-            <w:r>
-              <w:t>: vacío o cualquier otro valor</w:t>
+              <w:t>Tipo de combustible: vacío o cualquier otro valor</w:t>
             </w:r>
           </w:p>
         </w:tc>
@@ -5505,15 +5254,7 @@
       </w:pBdr>
     </w:pPr>
     <w:r>
-      <w:t xml:space="preserve">Estructura de Datos y Algoritmos </w:t>
-    </w:r>
-    <w:proofErr w:type="gramStart"/>
-    <w:r>
-      <w:t>–  Práctica</w:t>
-    </w:r>
-    <w:proofErr w:type="gramEnd"/>
-    <w:r>
-      <w:t xml:space="preserve"> 3</w:t>
+      <w:t>Estructura de Datos y Algoritmos –  Práctica 3</w:t>
     </w:r>
   </w:p>
 </w:hdr>

</xml_diff>